<commit_message>
added text on classifications of bad reporting
</commit_message>
<xml_diff>
--- a/_manuscript/index.docx
+++ b/_manuscript/index.docx
@@ -143,7 +143,7 @@
         <w:pStyle w:val="Date"/>
       </w:pPr>
       <w:r>
-        <w:t xml:space="preserve">2024-09-11</w:t>
+        <w:t xml:space="preserve">2024-09-12</w:t>
       </w:r>
     </w:p>
     <w:p>
@@ -287,6 +287,47 @@
         <w:t xml:space="preserve">Charniga et al. (2024)</w:t>
       </w:r>
       <w:r>
+        <w:t xml:space="preserve">, when inferring the reproduction number see</w:t>
+      </w:r>
+      <w:r>
+        <w:t xml:space="preserve"> </w:t>
+      </w:r>
+      <w:r>
+        <w:t xml:space="preserve">(</w:t>
+      </w:r>
+      <w:r>
+        <w:rPr>
+          <w:b/>
+          <w:bCs/>
+        </w:rPr>
+        <w:t xml:space="preserve">gostic2022?</w:t>
+      </w:r>
+      <w:r>
+        <w:t xml:space="preserve">)</w:t>
+      </w:r>
+      <w:r>
+        <w:t xml:space="preserve"> </w:t>
+      </w:r>
+      <w:r>
+        <w:t xml:space="preserve">and</w:t>
+      </w:r>
+      <w:r>
+        <w:t xml:space="preserve"> </w:t>
+      </w:r>
+      <w:r>
+        <w:t xml:space="preserve">(</w:t>
+      </w:r>
+      <w:r>
+        <w:rPr>
+          <w:b/>
+          <w:bCs/>
+        </w:rPr>
+        <w:t xml:space="preserve">abbott2020?</w:t>
+      </w:r>
+      <w:r>
+        <w:t xml:space="preserve">)</w:t>
+      </w:r>
+      <w:r>
         <w:t xml:space="preserve">.</w:t>
       </w:r>
     </w:p>
@@ -330,7 +371,7 @@
       </w:r>
     </w:p>
     <w:bookmarkEnd w:id="20"/>
-    <w:bookmarkStart w:id="47" w:name="guidance"/>
+    <w:bookmarkStart w:id="50" w:name="guidance"/>
     <w:p>
       <w:pPr>
         <w:pStyle w:val="Heading2"/>
@@ -339,7 +380,7 @@
         <w:t xml:space="preserve">Guidance</w:t>
       </w:r>
     </w:p>
-    <w:bookmarkStart w:id="43" w:name="parameter-inference-reporting"/>
+    <w:bookmarkStart w:id="46" w:name="parameter-inference-reporting"/>
     <w:p>
       <w:pPr>
         <w:pStyle w:val="Heading3"/>
@@ -348,7 +389,7 @@
         <w:t xml:space="preserve">Parameter inference reporting</w:t>
       </w:r>
     </w:p>
-    <w:bookmarkStart w:id="32" w:name="parameterisation-of-distributions"/>
+    <w:bookmarkStart w:id="35" w:name="parameterisation-of-distributions"/>
     <w:p>
       <w:pPr>
         <w:pStyle w:val="Heading4"/>
@@ -413,57 +454,151 @@
         <w:t xml:space="preserve">) and common summary statistics reported for a distribution are mean and standard deviation (sd), this is further confused as both use the same greek letters. Therefore, it is possible to mistake the reporting of one set of these for the other. Both types of misinterpretation outlined here can result in substantial differences in the distributions (Figure 1).</w:t>
       </w:r>
     </w:p>
-    <w:p>
-      <w:pPr>
-        <w:pStyle w:val="BodyText"/>
-      </w:pPr>
-      <w:r>
-        <w:rPr>
-          <w:i/>
-          <w:iCs/>
-        </w:rPr>
-        <w:t xml:space="preserve">Guidance</w:t>
-      </w:r>
-      <w:r>
-        <w:t xml:space="preserve">:</w:t>
-      </w:r>
-    </w:p>
-    <w:p>
-      <w:pPr>
-        <w:pStyle w:val="Compact"/>
-        <w:numPr>
-          <w:ilvl w:val="0"/>
-          <w:numId w:val="1001"/>
-        </w:numPr>
-      </w:pPr>
-      <w:r>
-        <w:t xml:space="preserve">Provide the formula for the Probability Density Function (PDF), or Probability Mass Function (PMF) if discrete, in the text or supplementary material.</w:t>
-      </w:r>
-    </w:p>
-    <w:p>
-      <w:pPr>
-        <w:pStyle w:val="Compact"/>
-        <w:numPr>
-          <w:ilvl w:val="0"/>
-          <w:numId w:val="1001"/>
-        </w:numPr>
-      </w:pPr>
-      <w:r>
-        <w:t xml:space="preserve">Clearly report which distribution parameterisation was used to estimate parameters and provide parameter names in the text.</w:t>
-      </w:r>
-    </w:p>
-    <w:p>
-      <w:pPr>
-        <w:pStyle w:val="Compact"/>
-        <w:numPr>
-          <w:ilvl w:val="0"/>
-          <w:numId w:val="1001"/>
-        </w:numPr>
-      </w:pPr>
-      <w:r>
-        <w:t xml:space="preserve">Share code used to estimate parameter(s) for others to reproduce and audit methods.</w:t>
-      </w:r>
-    </w:p>
+    <w:tbl>
+      <w:tblPr>
+        <w:tblStyle w:val="Table"/>
+        <w:tblLook w:firstRow="0" w:lastRow="0" w:firstColumn="0" w:lastColumn="0" w:noHBand="0" w:noVBand="0" w:val="0000"/>
+        <w:tblBorders>
+          <w:left w:val="single" w:sz="24" w:space="0" w:color="0758E5"/>
+          <w:right w:val="single" w:sz="4" w:space="0" w:color="0758E5"/>
+          <w:top w:val="single" w:sz="4" w:space="0" w:color="0758E5"/>
+          <w:bottom w:val="single" w:sz="4" w:space="0" w:color="0758E5"/>
+        </w:tblBorders>
+        <w:tblCellMar>
+          <w:left w:w="144" w:type="dxa"/>
+          <w:right w:w="144" w:type="dxa"/>
+        </w:tblCellMar>
+        <w:tblInd w:w="164" w:type="dxa"/>
+        <w:tblW w:type="pct" w:w="100%"/>
+      </w:tblPr>
+      <w:tr>
+        <w:trPr>
+          <w:cantSplit/>
+        </w:trPr>
+        <w:tc>
+          <w:tcPr>
+            <w:shd w:color="auto" w:fill="dae6fb" w:val="clear"/>
+            <w:tcMar>
+              <w:top w:w="92" w:type="dxa"/>
+              <w:bottom w:w="92" w:type="dxa"/>
+            </w:tcMar>
+          </w:tcPr>
+          <w:p>
+            <w:pPr>
+              <w:pStyle w:val="BodyText"/>
+            </w:pPr>
+            <w:pPr>
+              <w:spacing w:before="0" w:after="0"/>
+              <w:textAlignment w:val="center"/>
+            </w:pPr>
+            <w:r>
+              <w:drawing>
+                <wp:inline>
+                  <wp:extent cx="152400" cy="152400"/>
+                  <wp:effectExtent b="0" l="0" r="0" t="0"/>
+                  <wp:docPr descr="" title="" id="22" name="Picture"/>
+                  <a:graphic>
+                    <a:graphicData uri="http://schemas.openxmlformats.org/drawingml/2006/picture">
+                      <pic:pic>
+                        <pic:nvPicPr>
+                          <pic:cNvPr descr="/Applications/quarto/share/formats/docx/note.png" id="23" name="Picture"/>
+                          <pic:cNvPicPr>
+                            <a:picLocks noChangeArrowheads="1" noChangeAspect="1"/>
+                          </pic:cNvPicPr>
+                        </pic:nvPicPr>
+                        <pic:blipFill>
+                          <a:blip r:embed="rId21"/>
+                          <a:stretch>
+                            <a:fillRect/>
+                          </a:stretch>
+                        </pic:blipFill>
+                        <pic:spPr bwMode="auto">
+                          <a:xfrm>
+                            <a:off x="0" y="0"/>
+                            <a:ext cx="152400" cy="152400"/>
+                          </a:xfrm>
+                          <a:prstGeom prst="rect">
+                            <a:avLst/>
+                          </a:prstGeom>
+                          <a:noFill/>
+                          <a:ln w="9525">
+                            <a:noFill/>
+                            <a:headEnd/>
+                            <a:tailEnd/>
+                          </a:ln>
+                        </pic:spPr>
+                      </pic:pic>
+                    </a:graphicData>
+                  </a:graphic>
+                </wp:inline>
+              </w:drawing>
+            </w:r>
+            <w:r>
+              <w:t xml:space="preserve"> </w:t>
+            </w:r>
+            <w:r>
+              <w:t xml:space="preserve"> </w:t>
+            </w:r>
+            <w:r>
+              <w:rPr>
+                <w:i/>
+                <w:iCs/>
+              </w:rPr>
+              <w:t xml:space="preserve">Guidance</w:t>
+            </w:r>
+          </w:p>
+        </w:tc>
+      </w:tr>
+      <w:tr>
+        <w:trPr>
+          <w:cantSplit/>
+        </w:trPr>
+        <w:tc>
+          <w:tcPr>
+            <w:tcMar>
+              <w:top w:w="108" w:type="dxa"/>
+              <w:bottom w:w="108" w:type="dxa"/>
+            </w:tcMar>
+          </w:tcPr>
+          <w:p>
+            <w:pPr>
+              <w:pStyle w:val="Compact"/>
+              <w:numPr>
+                <w:ilvl w:val="0"/>
+                <w:numId w:val="1001"/>
+              </w:numPr>
+            </w:pPr>
+            <w:r>
+              <w:t xml:space="preserve">Provide the formula for the Probability Density Function (PDF), or Probability Mass Function (PMF) if discrete, in the text or supplementary material.</w:t>
+            </w:r>
+          </w:p>
+          <w:p>
+            <w:pPr>
+              <w:pStyle w:val="Compact"/>
+              <w:numPr>
+                <w:ilvl w:val="0"/>
+                <w:numId w:val="1001"/>
+              </w:numPr>
+            </w:pPr>
+            <w:r>
+              <w:t xml:space="preserve">Clearly report which distribution parameterisation was used to estimate parameters and provide parameter names in the text.</w:t>
+            </w:r>
+          </w:p>
+          <w:p>
+            <w:pPr>
+              <w:pStyle w:val="Compact"/>
+              <w:numPr>
+                <w:ilvl w:val="0"/>
+                <w:numId w:val="1001"/>
+              </w:numPr>
+            </w:pPr>
+            <w:r>
+              <w:t xml:space="preserve">Share code used to estimate parameter(s) for others to reproduce and audit methods.</w:t>
+            </w:r>
+          </w:p>
+        </w:tc>
+      </w:tr>
+    </w:tbl>
     <w:tbl>
       <w:tblPr>
         <w:tblStyle w:val="Table"/>
@@ -477,7 +612,7 @@
       <w:tr>
         <w:tc>
           <w:tcPr/>
-          <w:bookmarkStart w:id="30" w:name="fig-dist-params"/>
+          <w:bookmarkStart w:id="33" w:name="fig-dist-params"/>
           <w:tbl>
             <w:tblPr>
               <w:tblStyle w:val="Table"/>
@@ -491,7 +626,7 @@
             <w:tr>
               <w:tc>
                 <w:tcPr/>
-                <w:bookmarkStart w:id="24" w:name="fig-dist-params-1"/>
+                <w:bookmarkStart w:id="27" w:name="fig-dist-params-1"/>
                 <w:p>
                   <w:pPr>
                     <w:pStyle w:val="Compact"/>
@@ -503,18 +638,18 @@
                       <wp:inline>
                         <wp:extent cx="5334000" cy="3810000"/>
                         <wp:effectExtent b="0" l="0" r="0" t="0"/>
-                        <wp:docPr descr="" title="" id="22" name="Picture"/>
+                        <wp:docPr descr="" title="" id="25" name="Picture"/>
                         <a:graphic>
                           <a:graphicData uri="http://schemas.openxmlformats.org/drawingml/2006/picture">
                             <pic:pic>
                               <pic:nvPicPr>
-                                <pic:cNvPr descr="index_files/figure-docx/use_cases-dist_params-fig-dist-params-output-1.png" id="23" name="Picture"/>
+                                <pic:cNvPr descr="index_files/figure-docx/use_cases-dist_params-fig-dist-params-output-1.png" id="26" name="Picture"/>
                                 <pic:cNvPicPr>
                                   <a:picLocks noChangeArrowheads="1" noChangeAspect="1"/>
                                 </pic:cNvPicPr>
                               </pic:nvPicPr>
                               <pic:blipFill>
-                                <a:blip r:embed="rId21"/>
+                                <a:blip r:embed="rId24"/>
                                 <a:stretch>
                                   <a:fillRect/>
                                 </a:stretch>
@@ -622,7 +757,7 @@
                     <w:t xml:space="preserve">) of 0.5, and the green with the meanlog and sdlog of 1.87 and 1.00, respectively (these values are the conversion from meanlog and sdlog into mean and standard deviation). Again showing how misinterpreting the parameters can lead to differences in epidemiological parameters.</w:t>
                   </w:r>
                 </w:p>
-                <w:bookmarkEnd w:id="24"/>
+                <w:bookmarkEnd w:id="27"/>
               </w:tc>
             </w:tr>
           </w:tbl>
@@ -639,31 +774,31 @@
             <w:tr>
               <w:tc>
                 <w:tcPr/>
-                <w:bookmarkStart w:id="29" w:name="fig-dist-params-2"/>
+                <w:bookmarkStart w:id="32" w:name="fig-dist-params-2"/>
                 <w:p>
                   <w:pPr>
                     <w:pStyle w:val="Compact"/>
                     <w:jc w:val="center"/>
                     <w:jc w:val="center"/>
                   </w:pPr>
-                  <w:bookmarkStart w:id="28" w:name="fig-dist-params-2"/>
+                  <w:bookmarkStart w:id="31" w:name="fig-dist-params-2"/>
                   <w:r>
                     <w:drawing>
                       <wp:inline>
                         <wp:extent cx="5334000" cy="3810000"/>
                         <wp:effectExtent b="0" l="0" r="0" t="0"/>
-                        <wp:docPr descr="" title="" id="26" name="Picture"/>
+                        <wp:docPr descr="" title="" id="29" name="Picture"/>
                         <a:graphic>
                           <a:graphicData uri="http://schemas.openxmlformats.org/drawingml/2006/picture">
                             <pic:pic>
                               <pic:nvPicPr>
-                                <pic:cNvPr descr="index_files/figure-docx/use_cases-dist_params-fig-dist-params-output-2.png" id="27" name="Picture"/>
+                                <pic:cNvPr descr="index_files/figure-docx/use_cases-dist_params-fig-dist-params-output-2.png" id="30" name="Picture"/>
                                 <pic:cNvPicPr>
                                   <a:picLocks noChangeArrowheads="1" noChangeAspect="1"/>
                                 </pic:cNvPicPr>
                               </pic:nvPicPr>
                               <pic:blipFill>
-                                <a:blip r:embed="rId25"/>
+                                <a:blip r:embed="rId28"/>
                                 <a:stretch>
                                   <a:fillRect/>
                                 </a:stretch>
@@ -689,7 +824,7 @@
                       </wp:inline>
                     </w:drawing>
                   </w:r>
-                  <w:bookmarkEnd w:id="28"/>
+                  <w:bookmarkEnd w:id="31"/>
                 </w:p>
                 <w:p>
                   <w:pPr>
@@ -702,7 +837,7 @@
                     <w:pStyle w:val="ImageCaption"/>
                   </w:pPr>
                 </w:p>
-                <w:bookmarkEnd w:id="29"/>
+                <w:bookmarkEnd w:id="32"/>
               </w:tc>
             </w:tr>
           </w:tbl>
@@ -719,7 +854,7 @@
               <w:t xml:space="preserve">Figure 1</w:t>
             </w:r>
           </w:p>
-          <w:bookmarkEnd w:id="30"/>
+          <w:bookmarkEnd w:id="33"/>
         </w:tc>
       </w:tr>
     </w:tbl>
@@ -739,7 +874,7 @@
         </w:rPr>
         <w:t xml:space="preserve"> </w:t>
       </w:r>
-      <w:hyperlink r:id="rId31">
+      <w:hyperlink r:id="rId34">
         <w:r>
           <w:rPr>
             <w:rStyle w:val="Hyperlink"/>
@@ -749,8 +884,8 @@
         </w:r>
       </w:hyperlink>
     </w:p>
-    <w:bookmarkEnd w:id="32"/>
-    <w:bookmarkStart w:id="40" w:name="X6833673fd1db7d936972d9889c83f114a386d0b"/>
+    <w:bookmarkEnd w:id="35"/>
+    <w:bookmarkStart w:id="43" w:name="X6833673fd1db7d936972d9889c83f114a386d0b"/>
     <w:p>
       <w:pPr>
         <w:pStyle w:val="Heading4"/>
@@ -856,18 +991,18 @@
                 <wp:inline>
                   <wp:extent cx="152400" cy="152400"/>
                   <wp:effectExtent b="0" l="0" r="0" t="0"/>
-                  <wp:docPr descr="" title="" id="34" name="Picture"/>
+                  <wp:docPr descr="" title="" id="37" name="Picture"/>
                   <a:graphic>
                     <a:graphicData uri="http://schemas.openxmlformats.org/drawingml/2006/picture">
                       <pic:pic>
                         <pic:nvPicPr>
-                          <pic:cNvPr descr="/Applications/quarto/share/formats/docx/tip.png" id="35" name="Picture"/>
+                          <pic:cNvPr descr="/Applications/quarto/share/formats/docx/tip.png" id="38" name="Picture"/>
                           <pic:cNvPicPr>
                             <a:picLocks noChangeArrowheads="1" noChangeAspect="1"/>
                           </pic:cNvPicPr>
                         </pic:nvPicPr>
                         <pic:blipFill>
-                          <a:blip r:embed="rId33"/>
+                          <a:blip r:embed="rId36"/>
                           <a:stretch>
                             <a:fillRect/>
                           </a:stretch>
@@ -1023,7 +1158,7 @@
               </w:rPr>
               <w:t xml:space="preserve"> </w:t>
             </w:r>
-            <w:hyperlink r:id="rId36">
+            <w:hyperlink r:id="rId39">
               <w:r>
                 <w:rPr>
                   <w:rStyle w:val="Hyperlink"/>
@@ -1049,7 +1184,7 @@
               </w:rPr>
               <w:t xml:space="preserve"> </w:t>
             </w:r>
-            <w:hyperlink r:id="rId36">
+            <w:hyperlink r:id="rId39">
               <w:r>
                 <w:rPr>
                   <w:rStyle w:val="Hyperlink"/>
@@ -1068,18 +1203,18 @@
                 <wp:inline>
                   <wp:extent cx="5334000" cy="4267200"/>
                   <wp:effectExtent b="0" l="0" r="0" t="0"/>
-                  <wp:docPr descr="" title="" id="38" name="Picture"/>
+                  <wp:docPr descr="" title="" id="41" name="Picture"/>
                   <a:graphic>
                     <a:graphicData uri="http://schemas.openxmlformats.org/drawingml/2006/picture">
                       <pic:pic>
                         <pic:nvPicPr>
-                          <pic:cNvPr descr="index_files/figure-docx/unnamed-chunk-3-1.png" id="39" name="Picture"/>
+                          <pic:cNvPr descr="index_files/figure-docx/unnamed-chunk-3-1.png" id="42" name="Picture"/>
                           <pic:cNvPicPr>
                             <a:picLocks noChangeArrowheads="1" noChangeAspect="1"/>
                           </pic:cNvPicPr>
                         </pic:nvPicPr>
                         <pic:blipFill>
-                          <a:blip r:embed="rId37"/>
+                          <a:blip r:embed="rId40"/>
                           <a:stretch>
                             <a:fillRect/>
                           </a:stretch>
@@ -1122,7 +1257,7 @@
               </w:rPr>
               <w:t xml:space="preserve"> </w:t>
             </w:r>
-            <w:hyperlink r:id="rId36">
+            <w:hyperlink r:id="rId39">
               <w:r>
                 <w:rPr>
                   <w:rStyle w:val="Hyperlink"/>
@@ -1148,7 +1283,7 @@
               </w:rPr>
               <w:t xml:space="preserve"> </w:t>
             </w:r>
-            <w:hyperlink r:id="rId36">
+            <w:hyperlink r:id="rId39">
               <w:r>
                 <w:rPr>
                   <w:rStyle w:val="Hyperlink"/>
@@ -1174,7 +1309,7 @@
               </w:rPr>
               <w:t xml:space="preserve"> </w:t>
             </w:r>
-            <w:hyperlink r:id="rId36">
+            <w:hyperlink r:id="rId39">
               <w:r>
                 <w:rPr>
                   <w:rStyle w:val="Hyperlink"/>
@@ -1200,7 +1335,7 @@
               </w:rPr>
               <w:t xml:space="preserve"> </w:t>
             </w:r>
-            <w:hyperlink r:id="rId36">
+            <w:hyperlink r:id="rId39">
               <w:r>
                 <w:rPr>
                   <w:rStyle w:val="Hyperlink"/>
@@ -1249,8 +1384,8 @@
         </w:tc>
       </w:tr>
     </w:tbl>
-    <w:bookmarkEnd w:id="40"/>
-    <w:bookmarkStart w:id="41" w:name="Xff92a8b7c6579288169a2b4681a7b7586c86f7f"/>
+    <w:bookmarkEnd w:id="43"/>
+    <w:bookmarkStart w:id="44" w:name="Xff92a8b7c6579288169a2b4681a7b7586c86f7f"/>
     <w:p>
       <w:pPr>
         <w:pStyle w:val="Heading4"/>
@@ -1267,8 +1402,8 @@
         <w:t xml:space="preserve">The reporting of distributions is to encapsulate the variability of epidemiological delays, transmission, severity and others. However, there is also uncertainty around the parameters estimated. If it is not clearly stated that a distribution was fit to the data, it can be unclear whether the uncertainty around the mean corresponds to variation in the epidemiological case data, i.e. differences between individuals resulting in a distribution, or to the confidence or credible interval around the estimated mean.</w:t>
       </w:r>
     </w:p>
-    <w:bookmarkEnd w:id="41"/>
-    <w:bookmarkStart w:id="42" w:name="reporting-inference-method"/>
+    <w:bookmarkEnd w:id="44"/>
+    <w:bookmarkStart w:id="45" w:name="reporting-inference-method"/>
     <w:p>
       <w:pPr>
         <w:pStyle w:val="Heading4"/>
@@ -1386,9 +1521,9 @@
         <w:t xml:space="preserve">If multiple distributions are fit to the raw case data, report the goodness-of-fit (e.g. maximum likelihood, Akaike Information Criterion) and the parameter estimates of each distribution either in the main text or in the supplementary material.</w:t>
       </w:r>
     </w:p>
-    <w:bookmarkEnd w:id="42"/>
-    <w:bookmarkEnd w:id="43"/>
-    <w:bookmarkStart w:id="44" w:name="contextual-information-and-metadata"/>
+    <w:bookmarkEnd w:id="45"/>
+    <w:bookmarkEnd w:id="46"/>
+    <w:bookmarkStart w:id="47" w:name="contextual-information-and-metadata"/>
     <w:p>
       <w:pPr>
         <w:pStyle w:val="Heading3"/>
@@ -1512,8 +1647,8 @@
         <w:t xml:space="preserve">Specify which transmission pathways of disease were considered, e.g., human-to-human only, or including animal-to-human transmission.</w:t>
       </w:r>
     </w:p>
-    <w:bookmarkEnd w:id="44"/>
-    <w:bookmarkStart w:id="45" w:name="X7bd9f8246ce41be2d2e1c5aa7df3c69e0ca1b85"/>
+    <w:bookmarkEnd w:id="47"/>
+    <w:bookmarkStart w:id="48" w:name="X7bd9f8246ce41be2d2e1c5aa7df3c69e0ca1b85"/>
     <w:p>
       <w:pPr>
         <w:pStyle w:val="Heading3"/>
@@ -1554,8 +1689,8 @@
         <w:t xml:space="preserve">The epidemiological parameter output should also be shared in full when possible. Often if the epidemiological parameter are distribution parameters these will be reported in the text. But the estimates correlation matrix, variance-covariance matrix, convergence metrics (e.g. …) should be shared. For Bayesian analyses sharing the posterior distribution is most beneficial for reuse as it allows researchers to calculate whichever summary metric their use case requires (e.g. Highest Posterior Density (HPD) Interval).</w:t>
       </w:r>
     </w:p>
-    <w:bookmarkEnd w:id="45"/>
-    <w:bookmarkStart w:id="46" w:name="Xac9ffafaa332cc74219904a50524e3199d1a042"/>
+    <w:bookmarkEnd w:id="48"/>
+    <w:bookmarkStart w:id="49" w:name="Xac9ffafaa332cc74219904a50524e3199d1a042"/>
     <w:p>
       <w:pPr>
         <w:pStyle w:val="Heading3"/>
@@ -1572,9 +1707,9 @@
         <w:t xml:space="preserve">The aim of this paper has been to provide a set of reporting guidelines for epidemiological parameter, with the objective to make reusing them in other epidemiological analyses more reliable, with examples showcasing when analysis error can result from erroneous or ambiguous reporting. This argument is premised on the downstream epidemiological analysis being disjoint from the estimation of the epidemiological parameters, in other words the method that uses the parameters to estimate or infer another aspect of an outbreak does not estimate the parameters. An example of this is when an previously estimated generation time, or serial interval as a more commonly available replacement, is used to estimate the real-time reproduction number. If the data is available to jointly estimate the generation time or serial interval with the reproduction number, then this is the statistically optimal approach. However, for a variety of reasons, primarily model complexity of joint models leading to mathematical and computations simplification being required, the disjoint or 2-step analysis procedure is common (ref). Some models to offer joint estimation given sufficient data (ref). There have not been many studies exploring the statistical performance of joint versus disjoint estimation (check this sentence and find ref). There is another aspect to consider, whether a set of epidemiological parameters exists where the features of the data (e.g. sample size, collection procedure) make it more accurate than the available at hand. In this scenario even if a joint estimation framework is available and feasible, it might be better to choose estimated parameters. The contextual information of the data, such as demography, geography, and comorbidities of the sample, should also be considered in such a case as the two groups might not be epidemiologically equivalent. That is all to say that reporting guidelines are relevant due to the widespread use of disjoint estimation where clear, ambiguous reporting with coverage of key piece of statistical and contextual information are required.</w:t>
       </w:r>
     </w:p>
-    <w:bookmarkEnd w:id="46"/>
-    <w:bookmarkEnd w:id="47"/>
-    <w:bookmarkStart w:id="48" w:name="conclusion"/>
+    <w:bookmarkEnd w:id="49"/>
+    <w:bookmarkEnd w:id="50"/>
+    <w:bookmarkStart w:id="51" w:name="conclusion"/>
     <w:p>
       <w:pPr>
         <w:pStyle w:val="Heading2"/>
@@ -1583,8 +1718,8 @@
         <w:t xml:space="preserve">Conclusion</w:t>
       </w:r>
     </w:p>
-    <w:bookmarkEnd w:id="48"/>
-    <w:bookmarkStart w:id="69" w:name="references"/>
+    <w:bookmarkEnd w:id="51"/>
+    <w:bookmarkStart w:id="72" w:name="references"/>
     <w:p>
       <w:pPr>
         <w:pStyle w:val="Heading2"/>
@@ -1593,8 +1728,8 @@
         <w:t xml:space="preserve">References</w:t>
       </w:r>
     </w:p>
-    <w:bookmarkStart w:id="68" w:name="refs"/>
-    <w:bookmarkStart w:id="50" w:name="ref-charnigaBestPracticesEstimating2024"/>
+    <w:bookmarkStart w:id="71" w:name="refs"/>
+    <w:bookmarkStart w:id="53" w:name="ref-charnigaBestPracticesEstimating2024"/>
     <w:p>
       <w:pPr>
         <w:pStyle w:val="Bibliography"/>
@@ -1617,7 +1752,7 @@
       <w:r>
         <w:t xml:space="preserve"> </w:t>
       </w:r>
-      <w:hyperlink r:id="rId49">
+      <w:hyperlink r:id="rId52">
         <w:r>
           <w:rPr>
             <w:rStyle w:val="Hyperlink"/>
@@ -1629,8 +1764,8 @@
         <w:t xml:space="preserve">.</w:t>
       </w:r>
     </w:p>
-    <w:bookmarkEnd w:id="50"/>
-    <w:bookmarkStart w:id="52" w:name="ref-coriInferenceEpidemicDynamics2024"/>
+    <w:bookmarkEnd w:id="53"/>
+    <w:bookmarkStart w:id="55" w:name="ref-coriInferenceEpidemicDynamics2024"/>
     <w:p>
       <w:pPr>
         <w:pStyle w:val="Bibliography"/>
@@ -1672,7 +1807,7 @@
       <w:r>
         <w:t xml:space="preserve"> </w:t>
       </w:r>
-      <w:hyperlink r:id="rId51">
+      <w:hyperlink r:id="rId54">
         <w:r>
           <w:rPr>
             <w:rStyle w:val="Hyperlink"/>
@@ -1684,8 +1819,8 @@
         <w:t xml:space="preserve">.</w:t>
       </w:r>
     </w:p>
-    <w:bookmarkEnd w:id="52"/>
-    <w:bookmarkStart w:id="54" w:name="X8f6ee0e6ae9c1274f8cb7315c8ccdd93ec12b2b"/>
+    <w:bookmarkEnd w:id="55"/>
+    <w:bookmarkStart w:id="57" w:name="X8f6ee0e6ae9c1274f8cb7315c8ccdd93ec12b2b"/>
     <w:p>
       <w:pPr>
         <w:pStyle w:val="Bibliography"/>
@@ -1718,7 +1853,7 @@
       <w:r>
         <w:t xml:space="preserve"> </w:t>
       </w:r>
-      <w:hyperlink r:id="rId53">
+      <w:hyperlink r:id="rId56">
         <w:r>
           <w:rPr>
             <w:rStyle w:val="Hyperlink"/>
@@ -1730,8 +1865,8 @@
         <w:t xml:space="preserve">.</w:t>
       </w:r>
     </w:p>
-    <w:bookmarkEnd w:id="54"/>
-    <w:bookmarkStart w:id="55" w:name="ref-gupteCfrEstimateDisease2024"/>
+    <w:bookmarkEnd w:id="57"/>
+    <w:bookmarkStart w:id="58" w:name="ref-gupteCfrEstimateDisease2024"/>
     <w:p>
       <w:pPr>
         <w:pStyle w:val="Bibliography"/>
@@ -1758,8 +1893,8 @@
         <w:t xml:space="preserve">Disease Severity and Case Ascertainment.”</w:t>
       </w:r>
     </w:p>
-    <w:bookmarkEnd w:id="55"/>
-    <w:bookmarkStart w:id="57" w:name="ref-lambertSimulistSimulateDisease2024"/>
+    <w:bookmarkEnd w:id="58"/>
+    <w:bookmarkStart w:id="60" w:name="ref-lambertSimulistSimulateDisease2024"/>
     <w:p>
       <w:pPr>
         <w:pStyle w:val="Bibliography"/>
@@ -1833,7 +1968,7 @@
       <w:r>
         <w:t xml:space="preserve"> </w:t>
       </w:r>
-      <w:hyperlink r:id="rId56">
+      <w:hyperlink r:id="rId59">
         <w:r>
           <w:rPr>
             <w:rStyle w:val="Hyperlink"/>
@@ -1845,8 +1980,8 @@
         <w:t xml:space="preserve">.</w:t>
       </w:r>
     </w:p>
-    <w:bookmarkEnd w:id="57"/>
-    <w:bookmarkStart w:id="59" w:name="ref-nashEbolaVirusDisease2024"/>
+    <w:bookmarkEnd w:id="60"/>
+    <w:bookmarkStart w:id="62" w:name="ref-nashEbolaVirusDisease2024"/>
     <w:p>
       <w:pPr>
         <w:pStyle w:val="Bibliography"/>
@@ -1876,7 +2011,7 @@
       <w:r>
         <w:t xml:space="preserve"> </w:t>
       </w:r>
-      <w:hyperlink r:id="rId58">
+      <w:hyperlink r:id="rId61">
         <w:r>
           <w:rPr>
             <w:rStyle w:val="Hyperlink"/>
@@ -1888,8 +2023,8 @@
         <w:t xml:space="preserve">.</w:t>
       </w:r>
     </w:p>
-    <w:bookmarkEnd w:id="59"/>
-    <w:bookmarkStart w:id="61" w:name="X82f5cad7ee8358378e48e29ae5e4a9ad1793947"/>
+    <w:bookmarkEnd w:id="62"/>
+    <w:bookmarkStart w:id="64" w:name="X82f5cad7ee8358378e48e29ae5e4a9ad1793947"/>
     <w:p>
       <w:pPr>
         <w:pStyle w:val="Bibliography"/>
@@ -2018,7 +2153,7 @@
       <w:r>
         <w:t xml:space="preserve"> </w:t>
       </w:r>
-      <w:hyperlink r:id="rId60">
+      <w:hyperlink r:id="rId63">
         <w:r>
           <w:rPr>
             <w:rStyle w:val="Hyperlink"/>
@@ -2030,8 +2165,8 @@
         <w:t xml:space="preserve">.</w:t>
       </w:r>
     </w:p>
-    <w:bookmarkEnd w:id="61"/>
-    <w:bookmarkStart w:id="63" w:name="Xf981f4d8eb7726dc2d295a28f8b2d9863709d36"/>
+    <w:bookmarkEnd w:id="64"/>
+    <w:bookmarkStart w:id="66" w:name="Xf981f4d8eb7726dc2d295a28f8b2d9863709d36"/>
     <w:p>
       <w:pPr>
         <w:pStyle w:val="Bibliography"/>
@@ -2048,7 +2183,7 @@
       <w:r>
         <w:t xml:space="preserve"> </w:t>
       </w:r>
-      <w:hyperlink r:id="rId62">
+      <w:hyperlink r:id="rId65">
         <w:r>
           <w:rPr>
             <w:rStyle w:val="Hyperlink"/>
@@ -2060,8 +2195,8 @@
         <w:t xml:space="preserve">.</w:t>
       </w:r>
     </w:p>
-    <w:bookmarkEnd w:id="63"/>
-    <w:bookmarkStart w:id="65" w:name="X578130f5fbe391c1450104756f6072b0ca243ac"/>
+    <w:bookmarkEnd w:id="66"/>
+    <w:bookmarkStart w:id="68" w:name="X578130f5fbe391c1450104756f6072b0ca243ac"/>
     <w:p>
       <w:pPr>
         <w:pStyle w:val="Bibliography"/>
@@ -2094,7 +2229,7 @@
       <w:r>
         <w:t xml:space="preserve"> </w:t>
       </w:r>
-      <w:hyperlink r:id="rId64">
+      <w:hyperlink r:id="rId67">
         <w:r>
           <w:rPr>
             <w:rStyle w:val="Hyperlink"/>
@@ -2106,8 +2241,8 @@
         <w:t xml:space="preserve">.</w:t>
       </w:r>
     </w:p>
-    <w:bookmarkEnd w:id="65"/>
-    <w:bookmarkStart w:id="67" w:name="X885a157a41d0cf99a320674d3454f2dd5765f8a"/>
+    <w:bookmarkEnd w:id="68"/>
+    <w:bookmarkStart w:id="70" w:name="X885a157a41d0cf99a320674d3454f2dd5765f8a"/>
     <w:p>
       <w:pPr>
         <w:pStyle w:val="Bibliography"/>
@@ -2152,7 +2287,7 @@
       <w:r>
         <w:t xml:space="preserve"> </w:t>
       </w:r>
-      <w:hyperlink r:id="rId66">
+      <w:hyperlink r:id="rId69">
         <w:r>
           <w:rPr>
             <w:rStyle w:val="Hyperlink"/>
@@ -2164,9 +2299,9 @@
         <w:t xml:space="preserve">.</w:t>
       </w:r>
     </w:p>
-    <w:bookmarkEnd w:id="67"/>
-    <w:bookmarkEnd w:id="68"/>
-    <w:bookmarkEnd w:id="69"/>
+    <w:bookmarkEnd w:id="70"/>
+    <w:bookmarkEnd w:id="71"/>
+    <w:bookmarkEnd w:id="72"/>
     <w:sectPr/>
   </w:body>
 </w:document>

</xml_diff>

<commit_message>
add sample variability vs uncertainty use case to manuscript
</commit_message>
<xml_diff>
--- a/_manuscript/index.docx
+++ b/_manuscript/index.docx
@@ -143,7 +143,7 @@
         <w:pStyle w:val="Date"/>
       </w:pPr>
       <w:r>
-        <w:t xml:space="preserve">2024-09-12</w:t>
+        <w:t xml:space="preserve">2024-10-03</w:t>
       </w:r>
     </w:p>
     <w:p>
@@ -235,22 +235,16 @@
         <w:pStyle w:val="BodyText"/>
       </w:pPr>
       <w:r>
-        <w:t xml:space="preserve">Efforts to compile a centralised database of epidemiological parameters have highlighted the variability and ambiguity in parameter reporting which can lead to uncertainty around what is being reported and how these epidemiological parameters can be applied in other epidemiological analyses [</w:t>
-      </w:r>
-      <w:r>
-        <w:t xml:space="preserve">Cuomo-Dannenburg et al. (2024)</w:t>
-      </w:r>
-      <w:r>
-        <w:t xml:space="preserve">; doohanLassaFeverOutbreaks2024;</w:t>
-      </w:r>
-      <w:r>
-        <w:t xml:space="preserve"> </w:t>
-      </w:r>
-      <w:r>
-        <w:t xml:space="preserve">Nash et al. (2024)</w:t>
-      </w:r>
-      <w:r>
-        <w:t xml:space="preserve">].</w:t>
+        <w:t xml:space="preserve">Efforts to compile a centralised database of epidemiological parameters have highlighted the variability and ambiguity in parameter reporting which can lead to uncertainty around what is being reported and how these epidemiological parameters can be applied in other epidemiological analyses</w:t>
+      </w:r>
+      <w:r>
+        <w:t xml:space="preserve"> </w:t>
+      </w:r>
+      <w:r>
+        <w:t xml:space="preserve">(Cuomo-Dannenburg et al. 2024; Doohan et al. 2024; Nash et al. 2024)</w:t>
+      </w:r>
+      <w:r>
+        <w:t xml:space="preserve">.</w:t>
       </w:r>
     </w:p>
     <w:p>
@@ -266,31 +260,7 @@
         <w:pStyle w:val="BodyText"/>
       </w:pPr>
       <w:r>
-        <w:t xml:space="preserve">This guidance on reporting of epidemiological parameters does not cover or advise on estimation methods. Our focus is on the reporting of parameters post-inference and the benefits of reporting standardisation on the reuse of epidemiological parameters by those involved in epidemic or humanitarian response. For guidance on methodologies to use when inferring delay distributions see</w:t>
-      </w:r>
-      <w:r>
-        <w:t xml:space="preserve"> </w:t>
-      </w:r>
-      <w:r>
-        <w:t xml:space="preserve">Park et al. (2024)</w:t>
-      </w:r>
-      <w:r>
-        <w:t xml:space="preserve"> </w:t>
-      </w:r>
-      <w:r>
-        <w:t xml:space="preserve">and</w:t>
-      </w:r>
-      <w:r>
-        <w:t xml:space="preserve"> </w:t>
-      </w:r>
-      <w:r>
-        <w:t xml:space="preserve">Charniga et al. (2024)</w:t>
-      </w:r>
-      <w:r>
-        <w:t xml:space="preserve">, when inferring the reproduction number see</w:t>
-      </w:r>
-      <w:r>
-        <w:t xml:space="preserve"> </w:t>
+        <w:t xml:space="preserve">Our focus is on guidance for reporting epidemiological parameters from a variety of study types and estimation methodologies. We do not cover or advice on best practises for parameter estimation methods. There are several papers that address avoiding biases and pitfalls [</w:t>
       </w:r>
       <w:r>
         <w:t xml:space="preserve">(</w:t>
@@ -300,16 +270,34 @@
           <w:b/>
           <w:bCs/>
         </w:rPr>
-        <w:t xml:space="preserve">gostic2022?</w:t>
+        <w:t xml:space="preserve">kingAvoidableErrorsModelling2015?</w:t>
       </w:r>
       <w:r>
         <w:t xml:space="preserve">)</w:t>
       </w:r>
       <w:r>
+        <w:t xml:space="preserve">; brittonEstimationEmergingEpidemics2019a]. Specificall for guidance on methodologies when inferring delay distributions see</w:t>
+      </w:r>
+      <w:r>
+        <w:t xml:space="preserve"> </w:t>
+      </w:r>
+      <w:r>
+        <w:t xml:space="preserve">Park et al. (2024)</w:t>
+      </w:r>
+      <w:r>
         <w:t xml:space="preserve"> </w:t>
       </w:r>
       <w:r>
         <w:t xml:space="preserve">and</w:t>
+      </w:r>
+      <w:r>
+        <w:t xml:space="preserve"> </w:t>
+      </w:r>
+      <w:r>
+        <w:t xml:space="preserve">Charniga et al. (2024)</w:t>
+      </w:r>
+      <w:r>
+        <w:t xml:space="preserve">, and when inferring the reproduction number see</w:t>
       </w:r>
       <w:r>
         <w:t xml:space="preserve"> </w:t>
@@ -322,13 +310,190 @@
           <w:b/>
           <w:bCs/>
         </w:rPr>
-        <w:t xml:space="preserve">abbott2020?</w:t>
+        <w:t xml:space="preserve">gosticPracticalConsiderationsMeasuring2020a?</w:t>
       </w:r>
       <w:r>
         <w:t xml:space="preserve">)</w:t>
       </w:r>
       <w:r>
-        <w:t xml:space="preserve">.</w:t>
+        <w:t xml:space="preserve"> </w:t>
+      </w:r>
+      <w:r>
+        <w:t xml:space="preserve">and abbottEstimatingTimevaryingReproduction2020. We focus on the reporting of epidemiological parameters post-inference and the benefits of reporting standardisation on the reuse of parameters by those involved in epidemic or humanitarian response.</w:t>
+      </w:r>
+    </w:p>
+    <w:p>
+      <w:pPr>
+        <w:pStyle w:val="BodyText"/>
+      </w:pPr>
+      <w:r>
+        <w:t xml:space="preserve">We classify bad parameter reporting into two groups: 1)</w:t>
+      </w:r>
+      <w:r>
+        <w:t xml:space="preserve"> </w:t>
+      </w:r>
+      <w:r>
+        <w:rPr>
+          <w:i/>
+          <w:iCs/>
+        </w:rPr>
+        <w:t xml:space="preserve">information loss</w:t>
+      </w:r>
+      <w:r>
+        <w:t xml:space="preserve"> </w:t>
+      </w:r>
+      <w:r>
+        <w:t xml:space="preserve">and 2)</w:t>
+      </w:r>
+      <w:r>
+        <w:t xml:space="preserve"> </w:t>
+      </w:r>
+      <w:r>
+        <w:rPr>
+          <w:i/>
+          <w:iCs/>
+        </w:rPr>
+        <w:t xml:space="preserve">ambiguous reporting</w:t>
+      </w:r>
+      <w:r>
+        <w:t xml:space="preserve">. Information loss is defined as the presentation or sharing of less than the entirety of the parameter estimates, metadata and contextual information. For example, if a method to infer a case fatality rate outputs the uncertainty of the risk but this is not reported either in the text and the method cannot be reproduced then this information is lost when others extract the parameters, i.e. only a subset of the full inference is shared. Ambiguous reporting can be either the ambiguous reporting of metrics, such as a</w:t>
+      </w:r>
+      <w:r>
+        <w:t xml:space="preserve"> </w:t>
+      </w:r>
+      <m:oMath>
+        <m:r>
+          <m:t>X</m:t>
+        </m:r>
+        <m:r>
+          <m:rPr>
+            <m:sty m:val="p"/>
+          </m:rPr>
+          <m:t>±</m:t>
+        </m:r>
+        <m:r>
+          <m:t>Y</m:t>
+        </m:r>
+      </m:oMath>
+      <w:r>
+        <w:t xml:space="preserve"> </w:t>
+      </w:r>
+      <w:r>
+        <w:t xml:space="preserve">where</w:t>
+      </w:r>
+      <w:r>
+        <w:t xml:space="preserve"> </w:t>
+      </w:r>
+      <m:oMath>
+        <m:r>
+          <m:t>Y</m:t>
+        </m:r>
+      </m:oMath>
+      <w:r>
+        <w:t xml:space="preserve"> </w:t>
+      </w:r>
+      <w:r>
+        <w:t xml:space="preserve">could be the standard deviation or standard error, or</w:t>
+      </w:r>
+      <w:r>
+        <w:t xml:space="preserve"> </w:t>
+      </w:r>
+      <m:oMath>
+        <m:r>
+          <m:t>X</m:t>
+        </m:r>
+        <m:d>
+          <m:dPr>
+            <m:begChr m:val="("/>
+            <m:endChr m:val=")"/>
+            <m:sepChr m:val=""/>
+            <m:grow/>
+          </m:dPr>
+          <m:e>
+            <m:sSub>
+              <m:e>
+                <m:r>
+                  <m:t>Y</m:t>
+                </m:r>
+              </m:e>
+              <m:sub>
+                <m:r>
+                  <m:t>1</m:t>
+                </m:r>
+              </m:sub>
+            </m:sSub>
+            <m:r>
+              <m:rPr>
+                <m:sty m:val="p"/>
+              </m:rPr>
+              <m:t>−</m:t>
+            </m:r>
+            <m:sSub>
+              <m:e>
+                <m:r>
+                  <m:t>Y</m:t>
+                </m:r>
+              </m:e>
+              <m:sub>
+                <m:r>
+                  <m:t>2</m:t>
+                </m:r>
+              </m:sub>
+            </m:sSub>
+          </m:e>
+        </m:d>
+      </m:oMath>
+      <w:r>
+        <w:t xml:space="preserve"> </w:t>
+      </w:r>
+      <w:r>
+        <w:t xml:space="preserve">where the bounds</w:t>
+      </w:r>
+      <w:r>
+        <w:t xml:space="preserve"> </w:t>
+      </w:r>
+      <m:oMath>
+        <m:sSub>
+          <m:e>
+            <m:r>
+              <m:t>Y</m:t>
+            </m:r>
+          </m:e>
+          <m:sub>
+            <m:r>
+              <m:t>1</m:t>
+            </m:r>
+          </m:sub>
+        </m:sSub>
+      </m:oMath>
+      <w:r>
+        <w:t xml:space="preserve"> </w:t>
+      </w:r>
+      <w:r>
+        <w:t xml:space="preserve">and</w:t>
+      </w:r>
+      <w:r>
+        <w:t xml:space="preserve"> </w:t>
+      </w:r>
+      <m:oMath>
+        <m:sSub>
+          <m:e>
+            <m:r>
+              <m:t>Y</m:t>
+            </m:r>
+          </m:e>
+          <m:sub>
+            <m:r>
+              <m:t>2</m:t>
+            </m:r>
+          </m:sub>
+        </m:sSub>
+      </m:oMath>
+      <w:r>
+        <w:t xml:space="preserve"> </w:t>
+      </w:r>
+      <w:r>
+        <w:t xml:space="preserve">could be a confidence interval or credible interval when the inference framework is not reported. In both cases the secondary use of the parameters either is forced to make an assumption on what is reported, or does not utilise the information resulting in information loss.</w:t>
       </w:r>
     </w:p>
     <w:p>
@@ -371,7 +536,7 @@
       </w:r>
     </w:p>
     <w:bookmarkEnd w:id="20"/>
-    <w:bookmarkStart w:id="50" w:name="guidance"/>
+    <w:bookmarkStart w:id="62" w:name="guidance"/>
     <w:p>
       <w:pPr>
         <w:pStyle w:val="Heading2"/>
@@ -380,7 +545,7 @@
         <w:t xml:space="preserve">Guidance</w:t>
       </w:r>
     </w:p>
-    <w:bookmarkStart w:id="46" w:name="parameter-inference-reporting"/>
+    <w:bookmarkStart w:id="56" w:name="parameter-inference-reporting"/>
     <w:p>
       <w:pPr>
         <w:pStyle w:val="Heading3"/>
@@ -885,7 +1050,7 @@
       </w:hyperlink>
     </w:p>
     <w:bookmarkEnd w:id="35"/>
-    <w:bookmarkStart w:id="43" w:name="X6833673fd1db7d936972d9889c83f114a386d0b"/>
+    <w:bookmarkStart w:id="48" w:name="X6833673fd1db7d936972d9889c83f114a386d0b"/>
     <w:p>
       <w:pPr>
         <w:pStyle w:val="Heading4"/>
@@ -900,53 +1065,6 @@
       </w:pPr>
       <w:r>
         <w:t xml:space="preserve">Instead of reporting the parameter estimates for a parametric distribution, summary statistics may be provided. In some instances a set of summary statistics can be analytically converted into distribution parameters (the specific summary statistics that can be converted into parameters varies by distribution). In those cases where analytical conversion can be done there is no loss in parameter estimate precision, i.e. summary statistics are sufficient statistics. Commonly reported sufficient statistics are the mean and standard deviation or variance of a distribution. However, it can also be the case that summary statistics that cannot be analytically converted to distribution parameters are reported, for example the mean or median and the 95th percentiles of the distribution. In these cases, distribution parameters require a second estimation using a numerical conversion. Numerical conversion can introduce more uncertainty and potentially return erroneous estimates. Below we show an example of the bias and variance of distribution parameters when numerically converted from summary statistics… (see {epiparameter} R package article for full exploration of bias in numerical conversion).</w:t>
-      </w:r>
-    </w:p>
-    <w:p>
-      <w:pPr>
-        <w:pStyle w:val="BodyText"/>
-      </w:pPr>
-      <w:r>
-        <w:t xml:space="preserve">Epidemiological parameters can be dimensionless quantities, for example R0 or secondary attack rate, while others have units. It is especially critical for the accurate reuse of with dimensions parameters that the units are reported. For parameters with a temporal dimension, such as delay distributions, the unit of time ensures that distributions fitted to data on days or weeks can be clearly understood. Another example is viral load data that can be reported as Ct or log10 RNA copies/ml. Many epidemiological parameters will have conventional units, for example incubation period and serial interval in days, or population density in individuals/km, but if readers have to assume units then misinterpretation can have consequences for others that apply the findings in their own work.</w:t>
-      </w:r>
-    </w:p>
-    <w:p>
-      <w:pPr>
-        <w:pStyle w:val="BodyText"/>
-      </w:pPr>
-      <w:r>
-        <w:rPr>
-          <w:i/>
-          <w:iCs/>
-        </w:rPr>
-        <w:t xml:space="preserve">Guidance</w:t>
-      </w:r>
-      <w:r>
-        <w:t xml:space="preserve">:</w:t>
-      </w:r>
-    </w:p>
-    <w:p>
-      <w:pPr>
-        <w:pStyle w:val="Compact"/>
-        <w:numPr>
-          <w:ilvl w:val="0"/>
-          <w:numId w:val="1002"/>
-        </w:numPr>
-      </w:pPr>
-      <w:r>
-        <w:t xml:space="preserve">Report the estimated distribution parameters first and foremost before optionally reporting summary statistics. This will avoid any secondary estimation step which can introduce unwanted and unnecessary bias.</w:t>
-      </w:r>
-    </w:p>
-    <w:p>
-      <w:pPr>
-        <w:pStyle w:val="Compact"/>
-        <w:numPr>
-          <w:ilvl w:val="0"/>
-          <w:numId w:val="1002"/>
-        </w:numPr>
-      </w:pPr>
-      <w:r>
-        <w:t xml:space="preserve">If a parameter has a unit, report this with the estimates, ensuring it matches the data of input of the model.</w:t>
       </w:r>
     </w:p>
     <w:tbl>
@@ -980,7 +1098,7 @@
           </w:tcPr>
           <w:p>
             <w:pPr>
-              <w:pStyle w:val="FirstParagraph"/>
+              <w:pStyle w:val="BodyText"/>
             </w:pPr>
             <w:pPr>
               <w:spacing w:before="0" w:after="0"/>
@@ -1035,7 +1153,7 @@
               <w:t xml:space="preserve"> </w:t>
             </w:r>
             <w:r>
-              <w:t xml:space="preserve">Use case: Severity</w:t>
+              <w:t xml:space="preserve">Use case: Incubation period</w:t>
             </w:r>
           </w:p>
         </w:tc>
@@ -1063,7 +1181,7 @@
                 <w:b/>
                 <w:bCs/>
               </w:rPr>
-              <w:t xml:space="preserve">Use case: Ambiguous reporting of onset-to-death delay distribution and erroneous CFR estimates</w:t>
+              <w:t xml:space="preserve">Example use case: estimating the upper quantile of the incubation period distribution</w:t>
             </w:r>
           </w:p>
           <w:p>
@@ -1071,128 +1189,20 @@
               <w:pStyle w:val="BodyText"/>
             </w:pPr>
             <w:r>
-              <w:t xml:space="preserve">In a scenario in which the case fatality risk (CFR) needs to be calculated for an ongoing, growing disease outbreak an onset-to-death delay distribution is required to calculate an unbiased CFR estimate, due to some individuals being infected but theiry outcome (i.e recovery or death) is unknown</w:t>
-            </w:r>
-            <w:r>
-              <w:t xml:space="preserve"> </w:t>
-            </w:r>
-            <w:r>
-              <w:t xml:space="preserve">Nishiura et al. (2009)</w:t>
-            </w:r>
-            <w:r>
-              <w:t xml:space="preserve">.</w:t>
-            </w:r>
-          </w:p>
-          <w:p>
-            <w:pPr>
-              <w:pStyle w:val="BodyText"/>
-            </w:pPr>
-            <w:r>
-              <w:t xml:space="preserve">A line list of the current outbreak is available, but no estiates of the onset-to-death delay are available for this outbreak and there is not enough case data to reliably estimate it from the line list. Therefore a previously inferred onset-to-death distribution is searched and extracted from the literature for the same pathogen from a past outbreak.</w:t>
-            </w:r>
-          </w:p>
-          <w:p>
-            <w:pPr>
-              <w:pStyle w:val="BodyText"/>
-            </w:pPr>
-            <w:r>
-              <w:t xml:space="preserve">The paper reporting the onset-to-death states:</w:t>
-            </w:r>
-          </w:p>
-          <w:p>
-            <w:pPr>
-              <w:pStyle w:val="BlockText"/>
-            </w:pPr>
-            <w:r>
-              <w:t xml:space="preserve">“</w:t>
-            </w:r>
-            <w:r>
-              <w:t xml:space="preserve">… the average duration between the time when symptoms first appeared and death of the patients was estimated. The mean onset-to-death delay was of 14.5 days, with a standard deviation of 6.7.</w:t>
-            </w:r>
-            <w:r>
-              <w:t xml:space="preserve">”</w:t>
-            </w:r>
-          </w:p>
-          <w:p>
-            <w:pPr>
-              <w:pStyle w:val="FirstParagraph"/>
-            </w:pPr>
-            <w:r>
-              <w:t xml:space="preserve">The ambiguous reporting of the esimates means the onset-to-death delay can be (mis)interpreted in several ways. The paper is reporting the summary statistics mean and standard deviation for a lognormal distribution they fitted to the data. The estimates could be misinterpreted as meanlog and sdlog do the lognormal distribution, or could be misinterpreted as the summary statistics of the raw data (i.e. sample statistics). The CFR calculation for an unbiased estimate requires a parametric probability density/mass function. Therefore, given the ambiguity we demonstrate the correct interpretation and three misinterpretations of the reported onset-to-death and show how the CFR varies as a result. We use the {simulist} and {cfr} R packages to simulate line list data and calculate the CFR, respectively</w:t>
-            </w:r>
-            <w:r>
-              <w:t xml:space="preserve"> </w:t>
-            </w:r>
-            <w:r>
-              <w:t xml:space="preserve">Lambert and Tamayo (2024)</w:t>
-            </w:r>
-            <w:r>
-              <w:t xml:space="preserve"> </w:t>
-            </w:r>
-            <w:r>
-              <w:t xml:space="preserve">and</w:t>
-            </w:r>
-            <w:r>
-              <w:t xml:space="preserve"> </w:t>
-            </w:r>
-            <w:r>
-              <w:t xml:space="preserve">Gupte, Kucharski, and Russell (2024)</w:t>
-            </w:r>
-            <w:r>
-              <w:t xml:space="preserve">.</w:t>
-            </w:r>
-          </w:p>
-          <w:p>
-            <w:pPr>
-              <w:pStyle w:val="BodyText"/>
-            </w:pPr>
-            <w:r>
-              <w:rPr>
-                <w:vertAlign w:val="subscript"/>
-              </w:rPr>
-              <w:t xml:space="preserve">Source:</w:t>
-            </w:r>
-            <w:r>
-              <w:rPr>
-                <w:vertAlign w:val="subscript"/>
-              </w:rPr>
-              <w:t xml:space="preserve"> </w:t>
-            </w:r>
-            <w:hyperlink r:id="rId39">
-              <w:r>
-                <w:rPr>
-                  <w:rStyle w:val="Hyperlink"/>
-                  <w:vertAlign w:val="subscript"/>
-                </w:rPr>
-                <w:t xml:space="preserve">Article Notebook</w:t>
-              </w:r>
-            </w:hyperlink>
-          </w:p>
-          <w:p>
-            <w:pPr>
-              <w:pStyle w:val="BodyText"/>
-            </w:pPr>
-            <w:r>
-              <w:rPr>
-                <w:vertAlign w:val="subscript"/>
-              </w:rPr>
-              <w:t xml:space="preserve">Source:</w:t>
-            </w:r>
-            <w:r>
-              <w:rPr>
-                <w:vertAlign w:val="subscript"/>
-              </w:rPr>
-              <w:t xml:space="preserve"> </w:t>
-            </w:r>
-            <w:hyperlink r:id="rId39">
-              <w:r>
-                <w:rPr>
-                  <w:rStyle w:val="Hyperlink"/>
-                  <w:vertAlign w:val="subscript"/>
-                </w:rPr>
-                <w:t xml:space="preserve">Article Notebook</w:t>
-              </w:r>
-            </w:hyperlink>
+              <w:t xml:space="preserve">The incubation period, defined as the time between infection and the development of symptoms, is an important epidemiological quantity for establishing guidance on the duration of contact tracing of identified cases, as well as the duration of isolation or quarantine for subsequently identified contacts. It is critical that the duration of isolation mitigates the risk of onward transmission, but does not extend any longer than necessary due to the costs, both financial and social, associated with isolation.</w:t>
+            </w:r>
+            <w:r>
+              <w:br/>
+            </w:r>
+            <w:r>
+              <w:t xml:space="preserve">The incubation period is most typically presented as a probability distribution, but is often summarised by a mean and estimate of the variability (most commonly standard deviation), rather than the full distribution.</w:t>
+            </w:r>
+            <w:r>
+              <w:br/>
+            </w:r>
+            <w:r>
+              <w:t xml:space="preserve">Consider the following example. During a novel Ebola outbreak, the incubation period is estimated using a gamma distribution on just a small number of observations (due to the lack of testing and contact tracing). MCMC methods are used to obtain 100 realisations of a gamma distribution:</w:t>
+            </w:r>
           </w:p>
           <w:p>
             <w:pPr>
@@ -1203,18 +1213,18 @@
                 <wp:inline>
                   <wp:extent cx="5334000" cy="4267200"/>
                   <wp:effectExtent b="0" l="0" r="0" t="0"/>
-                  <wp:docPr descr="" title="" id="41" name="Picture"/>
+                  <wp:docPr descr="" title="" id="40" name="Picture"/>
                   <a:graphic>
                     <a:graphicData uri="http://schemas.openxmlformats.org/drawingml/2006/picture">
                       <pic:pic>
                         <pic:nvPicPr>
-                          <pic:cNvPr descr="index_files/figure-docx/unnamed-chunk-3-1.png" id="42" name="Picture"/>
+                          <pic:cNvPr descr="index_files/figure-docx/unnamed-chunk-5-1.png" id="41" name="Picture"/>
                           <pic:cNvPicPr>
                             <a:picLocks noChangeArrowheads="1" noChangeAspect="1"/>
                           </pic:cNvPicPr>
                         </pic:nvPicPr>
                         <pic:blipFill>
-                          <a:blip r:embed="rId40"/>
+                          <a:blip r:embed="rId39"/>
                           <a:stretch>
                             <a:fillRect/>
                           </a:stretch>
@@ -1257,7 +1267,7 @@
               </w:rPr>
               <w:t xml:space="preserve"> </w:t>
             </w:r>
-            <w:hyperlink r:id="rId39">
+            <w:hyperlink r:id="rId42">
               <w:r>
                 <w:rPr>
                   <w:rStyle w:val="Hyperlink"/>
@@ -1271,6 +1281,296 @@
             <w:pPr>
               <w:pStyle w:val="BodyText"/>
             </w:pPr>
+            <w:pPr>
+              <w:spacing w:after="16"/>
+            </w:pPr>
+            <w:r>
+              <w:t xml:space="preserve">This analysis has been repeated several times for this paper, corresponding to different locations and time periods. For sake of space and simplicity, the results per fit are presented in the typical fashion, as noted above:</w:t>
+            </w:r>
+            <w:r>
+              <w:br/>
+            </w:r>
+            <w:r>
+              <w:t xml:space="preserve">Mean: 12.67 (95% CI 8.99 - 17.04)</w:t>
+            </w:r>
+            <w:r>
+              <w:br/>
+            </w:r>
+            <w:r>
+              <w:t xml:space="preserve">SD: 13.18 (95% CI 8.78 - 19.04)</w:t>
+            </w:r>
+            <w:r>
+              <w:br/>
+            </w:r>
+            <w:r>
+              <w:t xml:space="preserve">However, this omits critical information about the upper 95% quantile of the distribution, which from the figure, is highly variable across realisations. Specifically, this is estimated as:</w:t>
+            </w:r>
+            <w:r>
+              <w:br/>
+            </w:r>
+            <w:r>
+              <w:t xml:space="preserve">95% quantile: 38.7 (95% CI 26.7 - 51.6)</w:t>
+            </w:r>
+            <w:r>
+              <w:br/>
+            </w:r>
+            <w:r>
+              <w:t xml:space="preserve">which has substantial uncertainty.</w:t>
+            </w:r>
+            <w:r>
+              <w:br/>
+            </w:r>
+            <w:r>
+              <w:t xml:space="preserve">In a future outbreak of a viral hemorrhagic fever, the public health authority in the affected country looks to the previous analysis to guide their quarantine policy. Using only the provided information (the mean and SD), it is possible to use method of moments for the gamma distribution to obtain estimates of the shape and scale parameters (0.93 and 13.62, respectively). Parameterising a gamma distribution according to these parameters corresponds to a 95% quantile of 39 days. This recovers the central estimate above well. However, it is not possible to obtain any uncertainty around this estimate without the authors having provided the full set of samples used to generate these estimates. This may provide a false sense of certainty on which the quarantine policy is based, whereas there may be an argument to either extend or reduce this based on the considerable uncertainty estimated above.</w:t>
+            </w:r>
+          </w:p>
+        </w:tc>
+      </w:tr>
+    </w:tbl>
+    <w:p>
+      <w:pPr>
+        <w:pStyle w:val="BodyText"/>
+      </w:pPr>
+      <w:r>
+        <w:t xml:space="preserve">Epidemiological parameters can be dimensionless quantities, for example R0 or secondary attack rate, while others have units. It is especially critical for the accurate reuse of with dimensions parameters that the units are reported. For parameters with a temporal dimension, such as delay distributions, the unit of time ensures that distributions fitted to data on days or weeks can be clearly understood. Another example is viral load data that can be reported as Ct or log10 RNA copies/ml. Many epidemiological parameters will have conventional units, for example incubation period and serial interval in days, or population density in individuals/km, but if readers have to assume units then misinterpretation can have consequences for others that apply the findings in their own work.</w:t>
+      </w:r>
+    </w:p>
+    <w:p>
+      <w:pPr>
+        <w:pStyle w:val="BodyText"/>
+      </w:pPr>
+      <w:r>
+        <w:rPr>
+          <w:i/>
+          <w:iCs/>
+        </w:rPr>
+        <w:t xml:space="preserve">Guidance</w:t>
+      </w:r>
+      <w:r>
+        <w:t xml:space="preserve">:</w:t>
+      </w:r>
+    </w:p>
+    <w:p>
+      <w:pPr>
+        <w:pStyle w:val="Compact"/>
+        <w:numPr>
+          <w:ilvl w:val="0"/>
+          <w:numId w:val="1002"/>
+        </w:numPr>
+      </w:pPr>
+      <w:r>
+        <w:t xml:space="preserve">Report the estimated distribution parameters first and foremost before optionally reporting summary statistics. This will avoid any secondary estimation step which can introduce unwanted and unnecessary bias.</w:t>
+      </w:r>
+    </w:p>
+    <w:p>
+      <w:pPr>
+        <w:pStyle w:val="Compact"/>
+        <w:numPr>
+          <w:ilvl w:val="0"/>
+          <w:numId w:val="1002"/>
+        </w:numPr>
+      </w:pPr>
+      <w:r>
+        <w:t xml:space="preserve">If a parameter has a unit, report this with the estimates, ensuring it matches the data of input of the model.</w:t>
+      </w:r>
+    </w:p>
+    <w:tbl>
+      <w:tblPr>
+        <w:tblStyle w:val="Table"/>
+        <w:tblLook w:firstRow="0" w:lastRow="0" w:firstColumn="0" w:lastColumn="0" w:noHBand="0" w:noVBand="0" w:val="0000"/>
+        <w:tblBorders>
+          <w:left w:val="single" w:sz="24" w:space="0" w:color="00A047"/>
+          <w:right w:val="single" w:sz="4" w:space="0" w:color="00A047"/>
+          <w:top w:val="single" w:sz="4" w:space="0" w:color="00A047"/>
+          <w:bottom w:val="single" w:sz="4" w:space="0" w:color="00A047"/>
+        </w:tblBorders>
+        <w:tblCellMar>
+          <w:left w:w="144" w:type="dxa"/>
+          <w:right w:w="144" w:type="dxa"/>
+        </w:tblCellMar>
+        <w:tblInd w:w="164" w:type="dxa"/>
+        <w:tblW w:type="pct" w:w="100%"/>
+      </w:tblPr>
+      <w:tr>
+        <w:trPr>
+          <w:cantSplit/>
+        </w:trPr>
+        <w:tc>
+          <w:tcPr>
+            <w:shd w:color="auto" w:fill="ccf1e3" w:val="clear"/>
+            <w:tcMar>
+              <w:top w:w="92" w:type="dxa"/>
+              <w:bottom w:w="92" w:type="dxa"/>
+            </w:tcMar>
+          </w:tcPr>
+          <w:p>
+            <w:pPr>
+              <w:pStyle w:val="FirstParagraph"/>
+            </w:pPr>
+            <w:pPr>
+              <w:spacing w:before="0" w:after="0"/>
+              <w:textAlignment w:val="center"/>
+            </w:pPr>
+            <w:r>
+              <w:drawing>
+                <wp:inline>
+                  <wp:extent cx="152400" cy="152400"/>
+                  <wp:effectExtent b="0" l="0" r="0" t="0"/>
+                  <wp:docPr descr="" title="" id="43" name="Picture"/>
+                  <a:graphic>
+                    <a:graphicData uri="http://schemas.openxmlformats.org/drawingml/2006/picture">
+                      <pic:pic>
+                        <pic:nvPicPr>
+                          <pic:cNvPr descr="/Applications/quarto/share/formats/docx/tip.png" id="44" name="Picture"/>
+                          <pic:cNvPicPr>
+                            <a:picLocks noChangeArrowheads="1" noChangeAspect="1"/>
+                          </pic:cNvPicPr>
+                        </pic:nvPicPr>
+                        <pic:blipFill>
+                          <a:blip r:embed="rId36"/>
+                          <a:stretch>
+                            <a:fillRect/>
+                          </a:stretch>
+                        </pic:blipFill>
+                        <pic:spPr bwMode="auto">
+                          <a:xfrm>
+                            <a:off x="0" y="0"/>
+                            <a:ext cx="152400" cy="152400"/>
+                          </a:xfrm>
+                          <a:prstGeom prst="rect">
+                            <a:avLst/>
+                          </a:prstGeom>
+                          <a:noFill/>
+                          <a:ln w="9525">
+                            <a:noFill/>
+                            <a:headEnd/>
+                            <a:tailEnd/>
+                          </a:ln>
+                        </pic:spPr>
+                      </pic:pic>
+                    </a:graphicData>
+                  </a:graphic>
+                </wp:inline>
+              </w:drawing>
+            </w:r>
+            <w:r>
+              <w:t xml:space="preserve"> </w:t>
+            </w:r>
+            <w:r>
+              <w:t xml:space="preserve"> </w:t>
+            </w:r>
+            <w:r>
+              <w:t xml:space="preserve">Use case: Severity</w:t>
+            </w:r>
+          </w:p>
+        </w:tc>
+      </w:tr>
+      <w:tr>
+        <w:trPr>
+          <w:cantSplit/>
+        </w:trPr>
+        <w:tc>
+          <w:tcPr>
+            <w:tcMar>
+              <w:top w:w="108" w:type="dxa"/>
+              <w:bottom w:w="108" w:type="dxa"/>
+            </w:tcMar>
+          </w:tcPr>
+          <w:p>
+            <w:pPr>
+              <w:pStyle w:val="BodyText"/>
+            </w:pPr>
+            <w:pPr>
+              <w:spacing w:before="16"/>
+            </w:pPr>
+            <w:r>
+              <w:rPr>
+                <w:b/>
+                <w:bCs/>
+              </w:rPr>
+              <w:t xml:space="preserve">Use case: Ambiguous reporting of onset-to-death delay distribution and erroneous CFR estimates</w:t>
+            </w:r>
+          </w:p>
+          <w:p>
+            <w:pPr>
+              <w:pStyle w:val="BodyText"/>
+            </w:pPr>
+            <w:r>
+              <w:t xml:space="preserve">In a scenario in which the case fatality risk (CFR) needs to be calculated for an ongoing, growing disease outbreak an onset-to-death delay distribution is required to calculate an unbiased CFR estimate, due to some individuals being infected but theiry outcome (i.e recovery or death) is unknown</w:t>
+            </w:r>
+            <w:r>
+              <w:t xml:space="preserve"> </w:t>
+            </w:r>
+            <w:r>
+              <w:t xml:space="preserve">Nishiura et al. (2009)</w:t>
+            </w:r>
+            <w:r>
+              <w:t xml:space="preserve">.</w:t>
+            </w:r>
+          </w:p>
+          <w:p>
+            <w:pPr>
+              <w:pStyle w:val="BodyText"/>
+            </w:pPr>
+            <w:r>
+              <w:t xml:space="preserve">A line list of the current outbreak is available, but no estiates of the onset-to-death delay are available for this outbreak and there is not enough case data to reliably estimate it from the line list. Therefore a previously inferred onset-to-death distribution is searched and extracted from the literature for the same pathogen from a past outbreak.</w:t>
+            </w:r>
+          </w:p>
+          <w:p>
+            <w:pPr>
+              <w:pStyle w:val="BodyText"/>
+            </w:pPr>
+            <w:r>
+              <w:t xml:space="preserve">The paper reporting the onset-to-death states:</w:t>
+            </w:r>
+          </w:p>
+          <w:p>
+            <w:pPr>
+              <w:pStyle w:val="BlockText"/>
+            </w:pPr>
+            <w:r>
+              <w:t xml:space="preserve">“</w:t>
+            </w:r>
+            <w:r>
+              <w:t xml:space="preserve">… the average duration between the time when symptoms first appeared and death of the patients was estimated. The mean onset-to-death delay was of 14.5 days, with a standard deviation of 6.7.</w:t>
+            </w:r>
+            <w:r>
+              <w:t xml:space="preserve">”</w:t>
+            </w:r>
+          </w:p>
+          <w:p>
+            <w:pPr>
+              <w:pStyle w:val="FirstParagraph"/>
+            </w:pPr>
+            <w:r>
+              <w:t xml:space="preserve">The ambiguous reporting of the esimates means the onset-to-death delay can be (mis)interpreted in several ways. The paper is reporting the summary statistics mean and standard deviation for a lognormal distribution they fitted to the data. The estimates could be misinterpreted as meanlog and sdlog do the lognormal distribution, or could be misinterpreted as the summary statistics of the raw data (i.e. sample statistics). The CFR calculation for an unbiased estimate requires a parametric probability density/mass function. Therefore, given the ambiguity we demonstrate the correct interpretation and three misinterpretations of the reported onset-to-death and show how the CFR varies as a result. We use the {simulist} and {cfr} R packages to simulate line list data and calculate the CFR, respectively</w:t>
+            </w:r>
+            <w:r>
+              <w:t xml:space="preserve"> </w:t>
+            </w:r>
+            <w:r>
+              <w:t xml:space="preserve">Lambert and Tamayo (2024)</w:t>
+            </w:r>
+            <w:r>
+              <w:t xml:space="preserve"> </w:t>
+            </w:r>
+            <w:r>
+              <w:t xml:space="preserve">and</w:t>
+            </w:r>
+            <w:r>
+              <w:t xml:space="preserve"> </w:t>
+            </w:r>
+            <w:r>
+              <w:t xml:space="preserve">Gupte, Kucharski, and Russell (2024)</w:t>
+            </w:r>
+            <w:r>
+              <w:t xml:space="preserve">.</w:t>
+            </w:r>
+          </w:p>
+          <w:p>
+            <w:pPr>
+              <w:pStyle w:val="BodyText"/>
+            </w:pPr>
             <w:r>
               <w:rPr>
                 <w:vertAlign w:val="subscript"/>
@@ -1283,7 +1583,7 @@
               </w:rPr>
               <w:t xml:space="preserve"> </w:t>
             </w:r>
-            <w:hyperlink r:id="rId39">
+            <w:hyperlink r:id="rId42">
               <w:r>
                 <w:rPr>
                   <w:rStyle w:val="Hyperlink"/>
@@ -1309,7 +1609,7 @@
               </w:rPr>
               <w:t xml:space="preserve"> </w:t>
             </w:r>
-            <w:hyperlink r:id="rId39">
+            <w:hyperlink r:id="rId42">
               <w:r>
                 <w:rPr>
                   <w:rStyle w:val="Hyperlink"/>
@@ -1324,6 +1624,53 @@
               <w:pStyle w:val="BodyText"/>
             </w:pPr>
             <w:r>
+              <w:drawing>
+                <wp:inline>
+                  <wp:extent cx="5334000" cy="4267200"/>
+                  <wp:effectExtent b="0" l="0" r="0" t="0"/>
+                  <wp:docPr descr="" title="" id="46" name="Picture"/>
+                  <a:graphic>
+                    <a:graphicData uri="http://schemas.openxmlformats.org/drawingml/2006/picture">
+                      <pic:pic>
+                        <pic:nvPicPr>
+                          <pic:cNvPr descr="index_files/figure-docx/unnamed-chunk-8-1.png" id="47" name="Picture"/>
+                          <pic:cNvPicPr>
+                            <a:picLocks noChangeArrowheads="1" noChangeAspect="1"/>
+                          </pic:cNvPicPr>
+                        </pic:nvPicPr>
+                        <pic:blipFill>
+                          <a:blip r:embed="rId45"/>
+                          <a:stretch>
+                            <a:fillRect/>
+                          </a:stretch>
+                        </pic:blipFill>
+                        <pic:spPr bwMode="auto">
+                          <a:xfrm>
+                            <a:off x="0" y="0"/>
+                            <a:ext cx="5334000" cy="4267200"/>
+                          </a:xfrm>
+                          <a:prstGeom prst="rect">
+                            <a:avLst/>
+                          </a:prstGeom>
+                          <a:noFill/>
+                          <a:ln w="9525">
+                            <a:noFill/>
+                            <a:headEnd/>
+                            <a:tailEnd/>
+                          </a:ln>
+                        </pic:spPr>
+                      </pic:pic>
+                    </a:graphicData>
+                  </a:graphic>
+                </wp:inline>
+              </w:drawing>
+            </w:r>
+          </w:p>
+          <w:p>
+            <w:pPr>
+              <w:pStyle w:val="BodyText"/>
+            </w:pPr>
+            <w:r>
               <w:rPr>
                 <w:vertAlign w:val="subscript"/>
               </w:rPr>
@@ -1335,7 +1682,7 @@
               </w:rPr>
               <w:t xml:space="preserve"> </w:t>
             </w:r>
-            <w:hyperlink r:id="rId39">
+            <w:hyperlink r:id="rId42">
               <w:r>
                 <w:rPr>
                   <w:rStyle w:val="Hyperlink"/>
@@ -1349,6 +1696,84 @@
             <w:pPr>
               <w:pStyle w:val="BodyText"/>
             </w:pPr>
+            <w:r>
+              <w:rPr>
+                <w:vertAlign w:val="subscript"/>
+              </w:rPr>
+              <w:t xml:space="preserve">Source:</w:t>
+            </w:r>
+            <w:r>
+              <w:rPr>
+                <w:vertAlign w:val="subscript"/>
+              </w:rPr>
+              <w:t xml:space="preserve"> </w:t>
+            </w:r>
+            <w:hyperlink r:id="rId42">
+              <w:r>
+                <w:rPr>
+                  <w:rStyle w:val="Hyperlink"/>
+                  <w:vertAlign w:val="subscript"/>
+                </w:rPr>
+                <w:t xml:space="preserve">Article Notebook</w:t>
+              </w:r>
+            </w:hyperlink>
+          </w:p>
+          <w:p>
+            <w:pPr>
+              <w:pStyle w:val="BodyText"/>
+            </w:pPr>
+            <w:r>
+              <w:rPr>
+                <w:vertAlign w:val="subscript"/>
+              </w:rPr>
+              <w:t xml:space="preserve">Source:</w:t>
+            </w:r>
+            <w:r>
+              <w:rPr>
+                <w:vertAlign w:val="subscript"/>
+              </w:rPr>
+              <w:t xml:space="preserve"> </w:t>
+            </w:r>
+            <w:hyperlink r:id="rId42">
+              <w:r>
+                <w:rPr>
+                  <w:rStyle w:val="Hyperlink"/>
+                  <w:vertAlign w:val="subscript"/>
+                </w:rPr>
+                <w:t xml:space="preserve">Article Notebook</w:t>
+              </w:r>
+            </w:hyperlink>
+          </w:p>
+          <w:p>
+            <w:pPr>
+              <w:pStyle w:val="BodyText"/>
+            </w:pPr>
+            <w:r>
+              <w:rPr>
+                <w:vertAlign w:val="subscript"/>
+              </w:rPr>
+              <w:t xml:space="preserve">Source:</w:t>
+            </w:r>
+            <w:r>
+              <w:rPr>
+                <w:vertAlign w:val="subscript"/>
+              </w:rPr>
+              <w:t xml:space="preserve"> </w:t>
+            </w:r>
+            <w:hyperlink r:id="rId42">
+              <w:r>
+                <w:rPr>
+                  <w:rStyle w:val="Hyperlink"/>
+                  <w:vertAlign w:val="subscript"/>
+                </w:rPr>
+                <w:t xml:space="preserve">Article Notebook</w:t>
+              </w:r>
+            </w:hyperlink>
+          </w:p>
+          <w:p>
+            <w:pPr>
+              <w:pStyle w:val="BodyText"/>
+            </w:pPr>
             <w:pPr>
               <w:spacing w:after="16"/>
             </w:pPr>
@@ -1384,8 +1809,8 @@
         </w:tc>
       </w:tr>
     </w:tbl>
-    <w:bookmarkEnd w:id="43"/>
-    <w:bookmarkStart w:id="44" w:name="Xff92a8b7c6579288169a2b4681a7b7586c86f7f"/>
+    <w:bookmarkEnd w:id="48"/>
+    <w:bookmarkStart w:id="54" w:name="Xff92a8b7c6579288169a2b4681a7b7586c86f7f"/>
     <w:p>
       <w:pPr>
         <w:pStyle w:val="Heading4"/>
@@ -1402,8 +1827,213 @@
         <w:t xml:space="preserve">The reporting of distributions is to encapsulate the variability of epidemiological delays, transmission, severity and others. However, there is also uncertainty around the parameters estimated. If it is not clearly stated that a distribution was fit to the data, it can be unclear whether the uncertainty around the mean corresponds to variation in the epidemiological case data, i.e. differences between individuals resulting in a distribution, or to the confidence or credible interval around the estimated mean.</w:t>
       </w:r>
     </w:p>
-    <w:bookmarkEnd w:id="44"/>
-    <w:bookmarkStart w:id="45" w:name="reporting-inference-method"/>
+    <w:tbl>
+      <w:tblPr>
+        <w:tblStyle w:val="Table"/>
+        <w:tblLook w:firstRow="0" w:lastRow="0" w:firstColumn="0" w:lastColumn="0" w:noHBand="0" w:noVBand="0" w:val="0000"/>
+        <w:tblBorders>
+          <w:left w:val="single" w:sz="24" w:space="0" w:color="00A047"/>
+          <w:right w:val="single" w:sz="4" w:space="0" w:color="00A047"/>
+          <w:top w:val="single" w:sz="4" w:space="0" w:color="00A047"/>
+          <w:bottom w:val="single" w:sz="4" w:space="0" w:color="00A047"/>
+        </w:tblBorders>
+        <w:tblCellMar>
+          <w:left w:w="144" w:type="dxa"/>
+          <w:right w:w="144" w:type="dxa"/>
+        </w:tblCellMar>
+        <w:tblInd w:w="164" w:type="dxa"/>
+        <w:tblW w:type="pct" w:w="100%"/>
+      </w:tblPr>
+      <w:tr>
+        <w:trPr>
+          <w:cantSplit/>
+        </w:trPr>
+        <w:tc>
+          <w:tcPr>
+            <w:shd w:color="auto" w:fill="ccf1e3" w:val="clear"/>
+            <w:tcMar>
+              <w:top w:w="92" w:type="dxa"/>
+              <w:bottom w:w="92" w:type="dxa"/>
+            </w:tcMar>
+          </w:tcPr>
+          <w:p>
+            <w:pPr>
+              <w:pStyle w:val="BodyText"/>
+            </w:pPr>
+            <w:pPr>
+              <w:spacing w:before="0" w:after="0"/>
+              <w:textAlignment w:val="center"/>
+            </w:pPr>
+            <w:r>
+              <w:drawing>
+                <wp:inline>
+                  <wp:extent cx="152400" cy="152400"/>
+                  <wp:effectExtent b="0" l="0" r="0" t="0"/>
+                  <wp:docPr descr="" title="" id="49" name="Picture"/>
+                  <a:graphic>
+                    <a:graphicData uri="http://schemas.openxmlformats.org/drawingml/2006/picture">
+                      <pic:pic>
+                        <pic:nvPicPr>
+                          <pic:cNvPr descr="/Applications/quarto/share/formats/docx/tip.png" id="50" name="Picture"/>
+                          <pic:cNvPicPr>
+                            <a:picLocks noChangeArrowheads="1" noChangeAspect="1"/>
+                          </pic:cNvPicPr>
+                        </pic:nvPicPr>
+                        <pic:blipFill>
+                          <a:blip r:embed="rId36"/>
+                          <a:stretch>
+                            <a:fillRect/>
+                          </a:stretch>
+                        </pic:blipFill>
+                        <pic:spPr bwMode="auto">
+                          <a:xfrm>
+                            <a:off x="0" y="0"/>
+                            <a:ext cx="152400" cy="152400"/>
+                          </a:xfrm>
+                          <a:prstGeom prst="rect">
+                            <a:avLst/>
+                          </a:prstGeom>
+                          <a:noFill/>
+                          <a:ln w="9525">
+                            <a:noFill/>
+                            <a:headEnd/>
+                            <a:tailEnd/>
+                          </a:ln>
+                        </pic:spPr>
+                      </pic:pic>
+                    </a:graphicData>
+                  </a:graphic>
+                </wp:inline>
+              </w:drawing>
+            </w:r>
+            <w:r>
+              <w:t xml:space="preserve"> </w:t>
+            </w:r>
+            <w:r>
+              <w:t xml:space="preserve"> </w:t>
+            </w:r>
+            <w:r>
+              <w:t xml:space="preserve">Use case: Sample variability versus uncertainty</w:t>
+            </w:r>
+          </w:p>
+        </w:tc>
+      </w:tr>
+      <w:tr>
+        <w:trPr>
+          <w:cantSplit/>
+        </w:trPr>
+        <w:tc>
+          <w:tcPr>
+            <w:tcMar>
+              <w:top w:w="108" w:type="dxa"/>
+              <w:bottom w:w="108" w:type="dxa"/>
+            </w:tcMar>
+          </w:tcPr>
+          <w:p>
+            <w:pPr>
+              <w:pStyle w:val="BodyText"/>
+            </w:pPr>
+            <w:pPr>
+              <w:spacing w:before="16"/>
+            </w:pPr>
+            <w:r>
+              <w:t xml:space="preserve">Issue: A measure of uncertainty is provided, but it is not clear whether this uncertainty is due to sample variability, or is an uncertainty around the estimator.</w:t>
+            </w:r>
+          </w:p>
+          <w:p>
+            <w:pPr>
+              <w:pStyle w:val="BodyText"/>
+            </w:pPr>
+            <w:r>
+              <w:t xml:space="preserve">Implication: Erronoeus attribution of uncertainty to sample variability or vice versa can bias the downstream analysis. This is particularly true when the underlying data are not shared.</w:t>
+            </w:r>
+          </w:p>
+          <w:p>
+            <w:pPr>
+              <w:pStyle w:val="BodyText"/>
+            </w:pPr>
+            <w:r>
+              <w:t xml:space="preserve">Illustration: We illustrate this issue using simulated data from a gamma distribution D. We first simulate some data, get the observed mean and sd, and the uncertainty around these estimates. We then compare the observed data with that simulated with the erroneous interpretation of the uncertainty.</w:t>
+            </w:r>
+          </w:p>
+          <w:p>
+            <w:pPr>
+              <w:pStyle w:val="BodyText"/>
+            </w:pPr>
+            <w:r>
+              <w:drawing>
+                <wp:inline>
+                  <wp:extent cx="5334000" cy="4267200"/>
+                  <wp:effectExtent b="0" l="0" r="0" t="0"/>
+                  <wp:docPr descr="" title="" id="52" name="Picture"/>
+                  <a:graphic>
+                    <a:graphicData uri="http://schemas.openxmlformats.org/drawingml/2006/picture">
+                      <pic:pic>
+                        <pic:nvPicPr>
+                          <pic:cNvPr descr="index_files/figure-docx/unnamed-chunk-13-1.png" id="53" name="Picture"/>
+                          <pic:cNvPicPr>
+                            <a:picLocks noChangeArrowheads="1" noChangeAspect="1"/>
+                          </pic:cNvPicPr>
+                        </pic:nvPicPr>
+                        <pic:blipFill>
+                          <a:blip r:embed="rId51"/>
+                          <a:stretch>
+                            <a:fillRect/>
+                          </a:stretch>
+                        </pic:blipFill>
+                        <pic:spPr bwMode="auto">
+                          <a:xfrm>
+                            <a:off x="0" y="0"/>
+                            <a:ext cx="5334000" cy="4267200"/>
+                          </a:xfrm>
+                          <a:prstGeom prst="rect">
+                            <a:avLst/>
+                          </a:prstGeom>
+                          <a:noFill/>
+                          <a:ln w="9525">
+                            <a:noFill/>
+                            <a:headEnd/>
+                            <a:tailEnd/>
+                          </a:ln>
+                        </pic:spPr>
+                      </pic:pic>
+                    </a:graphicData>
+                  </a:graphic>
+                </wp:inline>
+              </w:drawing>
+            </w:r>
+          </w:p>
+          <w:p>
+            <w:pPr>
+              <w:pStyle w:val="BodyText"/>
+            </w:pPr>
+            <w:r>
+              <w:rPr>
+                <w:vertAlign w:val="subscript"/>
+              </w:rPr>
+              <w:t xml:space="preserve">Source:</w:t>
+            </w:r>
+            <w:r>
+              <w:rPr>
+                <w:vertAlign w:val="subscript"/>
+              </w:rPr>
+              <w:t xml:space="preserve"> </w:t>
+            </w:r>
+            <w:hyperlink r:id="rId42">
+              <w:r>
+                <w:rPr>
+                  <w:rStyle w:val="Hyperlink"/>
+                  <w:vertAlign w:val="subscript"/>
+                </w:rPr>
+                <w:t xml:space="preserve">Article Notebook</w:t>
+              </w:r>
+            </w:hyperlink>
+          </w:p>
+        </w:tc>
+      </w:tr>
+    </w:tbl>
+    <w:bookmarkEnd w:id="54"/>
+    <w:bookmarkStart w:id="55" w:name="reporting-inference-method"/>
     <w:p>
       <w:pPr>
         <w:pStyle w:val="Heading4"/>
@@ -1521,9 +2151,9 @@
         <w:t xml:space="preserve">If multiple distributions are fit to the raw case data, report the goodness-of-fit (e.g. maximum likelihood, Akaike Information Criterion) and the parameter estimates of each distribution either in the main text or in the supplementary material.</w:t>
       </w:r>
     </w:p>
-    <w:bookmarkEnd w:id="45"/>
-    <w:bookmarkEnd w:id="46"/>
-    <w:bookmarkStart w:id="47" w:name="contextual-information-and-metadata"/>
+    <w:bookmarkEnd w:id="55"/>
+    <w:bookmarkEnd w:id="56"/>
+    <w:bookmarkStart w:id="59" w:name="contextual-information-and-metadata"/>
     <w:p>
       <w:pPr>
         <w:pStyle w:val="Heading3"/>
@@ -1556,6 +2186,213 @@
         <w:t xml:space="preserve">Other relevant details of the study, such as the type of design and sampling strategy, should not be overlooked, when reporting epidemiological parameters, as these provide relevant contextual information to assess the representativeness of the data and validity of the statistical methods applied. For instance, methods for estimating parameters like the serial interval require considering data collection methods, as different adjustments for biases are needed depending on whether data on transmission pairs was conducted prospectively or retrospectively (see section 1.5). The specific case definition used to estimate parameters should also be reported, where possible, given the range of clinical signs that many diseases exhibit at different stages of infection, which can have an impact on the estimation of parameters like the incubation period or delays from onset to outcome.</w:t>
       </w:r>
     </w:p>
+    <w:tbl>
+      <w:tblPr>
+        <w:tblStyle w:val="Table"/>
+        <w:tblLook w:firstRow="0" w:lastRow="0" w:firstColumn="0" w:lastColumn="0" w:noHBand="0" w:noVBand="0" w:val="0000"/>
+        <w:tblBorders>
+          <w:left w:val="single" w:sz="24" w:space="0" w:color="00A047"/>
+          <w:right w:val="single" w:sz="4" w:space="0" w:color="00A047"/>
+          <w:top w:val="single" w:sz="4" w:space="0" w:color="00A047"/>
+          <w:bottom w:val="single" w:sz="4" w:space="0" w:color="00A047"/>
+        </w:tblBorders>
+        <w:tblCellMar>
+          <w:left w:w="144" w:type="dxa"/>
+          <w:right w:w="144" w:type="dxa"/>
+        </w:tblCellMar>
+        <w:tblInd w:w="164" w:type="dxa"/>
+        <w:tblW w:type="pct" w:w="100%"/>
+      </w:tblPr>
+      <w:tr>
+        <w:trPr>
+          <w:cantSplit/>
+        </w:trPr>
+        <w:tc>
+          <w:tcPr>
+            <w:shd w:color="auto" w:fill="ccf1e3" w:val="clear"/>
+            <w:tcMar>
+              <w:top w:w="92" w:type="dxa"/>
+              <w:bottom w:w="92" w:type="dxa"/>
+            </w:tcMar>
+          </w:tcPr>
+          <w:p>
+            <w:pPr>
+              <w:pStyle w:val="BodyText"/>
+            </w:pPr>
+            <w:pPr>
+              <w:spacing w:before="0" w:after="0"/>
+              <w:textAlignment w:val="center"/>
+            </w:pPr>
+            <w:r>
+              <w:drawing>
+                <wp:inline>
+                  <wp:extent cx="152400" cy="152400"/>
+                  <wp:effectExtent b="0" l="0" r="0" t="0"/>
+                  <wp:docPr descr="" title="" id="57" name="Picture"/>
+                  <a:graphic>
+                    <a:graphicData uri="http://schemas.openxmlformats.org/drawingml/2006/picture">
+                      <pic:pic>
+                        <pic:nvPicPr>
+                          <pic:cNvPr descr="/Applications/quarto/share/formats/docx/tip.png" id="58" name="Picture"/>
+                          <pic:cNvPicPr>
+                            <a:picLocks noChangeArrowheads="1" noChangeAspect="1"/>
+                          </pic:cNvPicPr>
+                        </pic:nvPicPr>
+                        <pic:blipFill>
+                          <a:blip r:embed="rId36"/>
+                          <a:stretch>
+                            <a:fillRect/>
+                          </a:stretch>
+                        </pic:blipFill>
+                        <pic:spPr bwMode="auto">
+                          <a:xfrm>
+                            <a:off x="0" y="0"/>
+                            <a:ext cx="152400" cy="152400"/>
+                          </a:xfrm>
+                          <a:prstGeom prst="rect">
+                            <a:avLst/>
+                          </a:prstGeom>
+                          <a:noFill/>
+                          <a:ln w="9525">
+                            <a:noFill/>
+                            <a:headEnd/>
+                            <a:tailEnd/>
+                          </a:ln>
+                        </pic:spPr>
+                      </pic:pic>
+                    </a:graphicData>
+                  </a:graphic>
+                </wp:inline>
+              </w:drawing>
+            </w:r>
+            <w:r>
+              <w:t xml:space="preserve"> </w:t>
+            </w:r>
+            <w:r>
+              <w:t xml:space="preserve"> </w:t>
+            </w:r>
+            <w:r>
+              <w:t xml:space="preserve">Use case: Seroprevalence</w:t>
+            </w:r>
+          </w:p>
+        </w:tc>
+      </w:tr>
+      <w:tr>
+        <w:trPr>
+          <w:cantSplit/>
+        </w:trPr>
+        <w:tc>
+          <w:tcPr>
+            <w:tcMar>
+              <w:top w:w="108" w:type="dxa"/>
+              <w:bottom w:w="108" w:type="dxa"/>
+            </w:tcMar>
+          </w:tcPr>
+          <w:p>
+            <w:pPr>
+              <w:pStyle w:val="BodyText"/>
+            </w:pPr>
+            <w:pPr>
+              <w:spacing w:before="16"/>
+            </w:pPr>
+            <w:r>
+              <w:rPr>
+                <w:b/>
+                <w:bCs/>
+              </w:rPr>
+              <w:t xml:space="preserve">Example use case: the importance of clear reporting of seroprevalence estimates</w:t>
+            </w:r>
+          </w:p>
+          <w:p>
+            <w:pPr>
+              <w:pStyle w:val="BodyText"/>
+            </w:pPr>
+            <w:r>
+              <w:t xml:space="preserve">Estimates of seroprevalence provide critical insights into the level of susceptibility within a population, in turn informing the implementation of control measures, including vaccinations (e.g. through the critical fraction requiring vaccination to control spread).</w:t>
+            </w:r>
+            <w:r>
+              <w:br/>
+            </w:r>
+            <w:r>
+              <w:t xml:space="preserve">A novel coronavirus has been identified and is spreading throughout the population. A rapid seroprevalence study is undertaken to understand levels of immunity of the population. Initially, 5,000 tests are carried out via enzyme-linked immunoabsorbsent assay (ELISA), of which 250 are positive. This corresponds to a seroprevalence estimate of 5% (95% exact binomial confidence intervals 4.4% - 5.6%).</w:t>
+            </w:r>
+            <w:r>
+              <w:br/>
+            </w:r>
+            <w:r>
+              <w:t xml:space="preserve">However, it is known that ELISA assays can be prone to cross-reactivity with other coronaviruses, which are also in circulation in this population. Therefore, it is decided to undertake neutralisation tests, which are typically more sensitive, to provide further confidence in the level of population-immunity. Due to a limited budget, only 500 tests can be re-tested with a neutralisation assay, and so all of the 250 positive tests and 250 of the 4,750 negatives are selected randomly for further testing.</w:t>
+            </w:r>
+            <w:r>
+              <w:br/>
+            </w:r>
+            <w:r>
+              <w:t xml:space="preserve">Of the 500 samples sent for further testing, only 50 return as positive. For the neutralisation tests, in respect of the ELISA tests, this corresponds to a seroprevalence estimate of 10% (95% exact binomial confidence intervals 7.5% - 13%), which is notably higher than the seroprevalence obtained under ELISA only.</w:t>
+            </w:r>
+            <w:r>
+              <w:br/>
+            </w:r>
+            <w:r>
+              <w:t xml:space="preserve">However, discounting the results of the 4,500 tests incorrectly inflates estimated seroprevalence, implying a higher level of immunity in the population than that which is indicated by this study as a whole. Looking at the positive neutralisation tests out of the total tests (ELISA and neutralisation), seroprevalence is estimated as 1% (95% exact binomial confidence intervals 0.7% - 1.3%), again subtantially lower than suggested when using the neutralisation test denominator only.</w:t>
+            </w:r>
+            <w:r>
+              <w:br/>
+            </w:r>
+          </w:p>
+          <w:p>
+            <w:pPr>
+              <w:pStyle w:val="BodyText"/>
+            </w:pPr>
+            <w:r>
+              <w:t xml:space="preserve">Using the incorrect denominator could have important consequences for future planning and control strategies. Consider a population of 1,000,000 people. The basic reproduction number of this novel coronavirus is estimated at around 4, implying a herd immunity threshold (HIT) of 75%.</w:t>
+            </w:r>
+            <w:r>
+              <w:br/>
+            </w:r>
+            <w:r>
+              <w:t xml:space="preserve">If it is (incorrectly) assumed that seroprevalence is 10%, this implies that 660,000 members of the population require immunity before herd immunity is reached. However, it is actually 740,000 members of the population requiring immunity to reach this threshold (an additional 90,000 people) under the correctly specified seroprevalence estimate of 1%.</w:t>
+            </w:r>
+            <w:r>
+              <w:br/>
+            </w:r>
+            <w:r>
+              <w:t xml:space="preserve">If immunity were to be required through vaccination, then an additional 90,000 vaccines would be required. In the absence of a vaccine, e.g. if immunity were to be acquired via natural infection, assuming an overall case hospitalisation ratio (CHR) of 20% and case fatality ratio (CFR) of 1%, this suggests an additional 18,000 hospitalisations and 900 deaths than could be expected under the assumption of a seroprevalence of 10%</w:t>
+            </w:r>
+            <w:r>
+              <w:t xml:space="preserve"> </w:t>
+            </w:r>
+            <w:r>
+              <w:t xml:space="preserve">respectfully. In at least the case of hospitalisation, this may require further preparation at hospital-level and the implementation of surge capacity protocols.</w:t>
+            </w:r>
+          </w:p>
+          <w:p>
+            <w:pPr>
+              <w:pStyle w:val="BodyText"/>
+            </w:pPr>
+            <w:r>
+              <w:rPr>
+                <w:vertAlign w:val="subscript"/>
+              </w:rPr>
+              <w:t xml:space="preserve">Source:</w:t>
+            </w:r>
+            <w:r>
+              <w:rPr>
+                <w:vertAlign w:val="subscript"/>
+              </w:rPr>
+              <w:t xml:space="preserve"> </w:t>
+            </w:r>
+            <w:hyperlink r:id="rId42">
+              <w:r>
+                <w:rPr>
+                  <w:rStyle w:val="Hyperlink"/>
+                  <w:vertAlign w:val="subscript"/>
+                </w:rPr>
+                <w:t xml:space="preserve">Article Notebook</w:t>
+              </w:r>
+            </w:hyperlink>
+          </w:p>
+        </w:tc>
+      </w:tr>
+    </w:tbl>
     <w:p>
       <w:pPr>
         <w:pStyle w:val="BodyText"/>
@@ -1647,8 +2484,8 @@
         <w:t xml:space="preserve">Specify which transmission pathways of disease were considered, e.g., human-to-human only, or including animal-to-human transmission.</w:t>
       </w:r>
     </w:p>
-    <w:bookmarkEnd w:id="47"/>
-    <w:bookmarkStart w:id="48" w:name="X7bd9f8246ce41be2d2e1c5aa7df3c69e0ca1b85"/>
+    <w:bookmarkEnd w:id="59"/>
+    <w:bookmarkStart w:id="60" w:name="X7bd9f8246ce41be2d2e1c5aa7df3c69e0ca1b85"/>
     <w:p>
       <w:pPr>
         <w:pStyle w:val="Heading3"/>
@@ -1689,8 +2526,8 @@
         <w:t xml:space="preserve">The epidemiological parameter output should also be shared in full when possible. Often if the epidemiological parameter are distribution parameters these will be reported in the text. But the estimates correlation matrix, variance-covariance matrix, convergence metrics (e.g. …) should be shared. For Bayesian analyses sharing the posterior distribution is most beneficial for reuse as it allows researchers to calculate whichever summary metric their use case requires (e.g. Highest Posterior Density (HPD) Interval).</w:t>
       </w:r>
     </w:p>
-    <w:bookmarkEnd w:id="48"/>
-    <w:bookmarkStart w:id="49" w:name="Xac9ffafaa332cc74219904a50524e3199d1a042"/>
+    <w:bookmarkEnd w:id="60"/>
+    <w:bookmarkStart w:id="61" w:name="Xac9ffafaa332cc74219904a50524e3199d1a042"/>
     <w:p>
       <w:pPr>
         <w:pStyle w:val="Heading3"/>
@@ -1707,9 +2544,9 @@
         <w:t xml:space="preserve">The aim of this paper has been to provide a set of reporting guidelines for epidemiological parameter, with the objective to make reusing them in other epidemiological analyses more reliable, with examples showcasing when analysis error can result from erroneous or ambiguous reporting. This argument is premised on the downstream epidemiological analysis being disjoint from the estimation of the epidemiological parameters, in other words the method that uses the parameters to estimate or infer another aspect of an outbreak does not estimate the parameters. An example of this is when an previously estimated generation time, or serial interval as a more commonly available replacement, is used to estimate the real-time reproduction number. If the data is available to jointly estimate the generation time or serial interval with the reproduction number, then this is the statistically optimal approach. However, for a variety of reasons, primarily model complexity of joint models leading to mathematical and computations simplification being required, the disjoint or 2-step analysis procedure is common (ref). Some models to offer joint estimation given sufficient data (ref). There have not been many studies exploring the statistical performance of joint versus disjoint estimation (check this sentence and find ref). There is another aspect to consider, whether a set of epidemiological parameters exists where the features of the data (e.g. sample size, collection procedure) make it more accurate than the available at hand. In this scenario even if a joint estimation framework is available and feasible, it might be better to choose estimated parameters. The contextual information of the data, such as demography, geography, and comorbidities of the sample, should also be considered in such a case as the two groups might not be epidemiologically equivalent. That is all to say that reporting guidelines are relevant due to the widespread use of disjoint estimation where clear, ambiguous reporting with coverage of key piece of statistical and contextual information are required.</w:t>
       </w:r>
     </w:p>
-    <w:bookmarkEnd w:id="49"/>
-    <w:bookmarkEnd w:id="50"/>
-    <w:bookmarkStart w:id="51" w:name="conclusion"/>
+    <w:bookmarkEnd w:id="61"/>
+    <w:bookmarkEnd w:id="62"/>
+    <w:bookmarkStart w:id="63" w:name="conclusion"/>
     <w:p>
       <w:pPr>
         <w:pStyle w:val="Heading2"/>
@@ -1718,8 +2555,8 @@
         <w:t xml:space="preserve">Conclusion</w:t>
       </w:r>
     </w:p>
-    <w:bookmarkEnd w:id="51"/>
-    <w:bookmarkStart w:id="72" w:name="references"/>
+    <w:bookmarkEnd w:id="63"/>
+    <w:bookmarkStart w:id="86" w:name="references"/>
     <w:p>
       <w:pPr>
         <w:pStyle w:val="Heading2"/>
@@ -1728,8 +2565,8 @@
         <w:t xml:space="preserve">References</w:t>
       </w:r>
     </w:p>
-    <w:bookmarkStart w:id="71" w:name="refs"/>
-    <w:bookmarkStart w:id="53" w:name="ref-charnigaBestPracticesEstimating2024"/>
+    <w:bookmarkStart w:id="85" w:name="refs"/>
+    <w:bookmarkStart w:id="65" w:name="ref-charnigaBestPracticesEstimating2024"/>
     <w:p>
       <w:pPr>
         <w:pStyle w:val="Bibliography"/>
@@ -1752,7 +2589,7 @@
       <w:r>
         <w:t xml:space="preserve"> </w:t>
       </w:r>
-      <w:hyperlink r:id="rId52">
+      <w:hyperlink r:id="rId64">
         <w:r>
           <w:rPr>
             <w:rStyle w:val="Hyperlink"/>
@@ -1764,8 +2601,8 @@
         <w:t xml:space="preserve">.</w:t>
       </w:r>
     </w:p>
-    <w:bookmarkEnd w:id="53"/>
-    <w:bookmarkStart w:id="55" w:name="ref-coriInferenceEpidemicDynamics2024"/>
+    <w:bookmarkEnd w:id="65"/>
+    <w:bookmarkStart w:id="67" w:name="ref-coriInferenceEpidemicDynamics2024"/>
     <w:p>
       <w:pPr>
         <w:pStyle w:val="Bibliography"/>
@@ -1807,7 +2644,7 @@
       <w:r>
         <w:t xml:space="preserve"> </w:t>
       </w:r>
-      <w:hyperlink r:id="rId54">
+      <w:hyperlink r:id="rId66">
         <w:r>
           <w:rPr>
             <w:rStyle w:val="Hyperlink"/>
@@ -1819,8 +2656,8 @@
         <w:t xml:space="preserve">.</w:t>
       </w:r>
     </w:p>
-    <w:bookmarkEnd w:id="55"/>
-    <w:bookmarkStart w:id="57" w:name="X8f6ee0e6ae9c1274f8cb7315c8ccdd93ec12b2b"/>
+    <w:bookmarkEnd w:id="67"/>
+    <w:bookmarkStart w:id="69" w:name="X8f6ee0e6ae9c1274f8cb7315c8ccdd93ec12b2b"/>
     <w:p>
       <w:pPr>
         <w:pStyle w:val="Bibliography"/>
@@ -1853,7 +2690,7 @@
       <w:r>
         <w:t xml:space="preserve"> </w:t>
       </w:r>
-      <w:hyperlink r:id="rId56">
+      <w:hyperlink r:id="rId68">
         <w:r>
           <w:rPr>
             <w:rStyle w:val="Hyperlink"/>
@@ -1865,13 +2702,43 @@
         <w:t xml:space="preserve">.</w:t>
       </w:r>
     </w:p>
-    <w:bookmarkEnd w:id="57"/>
-    <w:bookmarkStart w:id="58" w:name="ref-gupteCfrEstimateDisease2024"/>
+    <w:bookmarkEnd w:id="69"/>
+    <w:bookmarkStart w:id="71" w:name="ref-doohanLassaFeverOutbreaks2024"/>
     <w:p>
       <w:pPr>
         <w:pStyle w:val="Bibliography"/>
       </w:pPr>
       <w:r>
+        <w:t xml:space="preserve">Doohan, Patrick, David Jorgensen, Tristan M. Naidoo, Kelly McCain, Joseph T. Hicks, Ruth McCabe, Sangeeta Bhatia, et al. 2024.</w:t>
+      </w:r>
+      <w:r>
+        <w:t xml:space="preserve"> </w:t>
+      </w:r>
+      <w:r>
+        <w:t xml:space="preserve">“Lassa Fever Outbreaks, Mathematical Models, and Disease Parameters: A Systematic Review and Meta-Analysis.”</w:t>
+      </w:r>
+      <w:r>
+        <w:t xml:space="preserve"> </w:t>
+      </w:r>
+      <w:hyperlink r:id="rId70">
+        <w:r>
+          <w:rPr>
+            <w:rStyle w:val="Hyperlink"/>
+          </w:rPr>
+          <w:t xml:space="preserve">https://doi.org/10.1101/2024.03.23.24304596</w:t>
+        </w:r>
+      </w:hyperlink>
+      <w:r>
+        <w:t xml:space="preserve">.</w:t>
+      </w:r>
+    </w:p>
+    <w:bookmarkEnd w:id="71"/>
+    <w:bookmarkStart w:id="72" w:name="ref-gupteCfrEstimateDisease2024"/>
+    <w:p>
+      <w:pPr>
+        <w:pStyle w:val="Bibliography"/>
+      </w:pPr>
+      <w:r>
         <w:t xml:space="preserve">Gupte, Pratik R., Adam Kucharski, and Tim Russell. 2024.</w:t>
       </w:r>
       <w:r>
@@ -1893,8 +2760,8 @@
         <w:t xml:space="preserve">Disease Severity and Case Ascertainment.”</w:t>
       </w:r>
     </w:p>
-    <w:bookmarkEnd w:id="58"/>
-    <w:bookmarkStart w:id="60" w:name="ref-lambertSimulistSimulateDisease2024"/>
+    <w:bookmarkEnd w:id="72"/>
+    <w:bookmarkStart w:id="74" w:name="ref-lambertSimulistSimulateDisease2024"/>
     <w:p>
       <w:pPr>
         <w:pStyle w:val="Bibliography"/>
@@ -1968,7 +2835,7 @@
       <w:r>
         <w:t xml:space="preserve"> </w:t>
       </w:r>
-      <w:hyperlink r:id="rId59">
+      <w:hyperlink r:id="rId73">
         <w:r>
           <w:rPr>
             <w:rStyle w:val="Hyperlink"/>
@@ -1980,8 +2847,8 @@
         <w:t xml:space="preserve">.</w:t>
       </w:r>
     </w:p>
-    <w:bookmarkEnd w:id="60"/>
-    <w:bookmarkStart w:id="62" w:name="ref-nashEbolaVirusDisease2024"/>
+    <w:bookmarkEnd w:id="74"/>
+    <w:bookmarkStart w:id="76" w:name="ref-nashEbolaVirusDisease2024"/>
     <w:p>
       <w:pPr>
         <w:pStyle w:val="Bibliography"/>
@@ -2011,7 +2878,7 @@
       <w:r>
         <w:t xml:space="preserve"> </w:t>
       </w:r>
-      <w:hyperlink r:id="rId61">
+      <w:hyperlink r:id="rId75">
         <w:r>
           <w:rPr>
             <w:rStyle w:val="Hyperlink"/>
@@ -2023,8 +2890,8 @@
         <w:t xml:space="preserve">.</w:t>
       </w:r>
     </w:p>
-    <w:bookmarkEnd w:id="62"/>
-    <w:bookmarkStart w:id="64" w:name="X82f5cad7ee8358378e48e29ae5e4a9ad1793947"/>
+    <w:bookmarkEnd w:id="76"/>
+    <w:bookmarkStart w:id="78" w:name="X82f5cad7ee8358378e48e29ae5e4a9ad1793947"/>
     <w:p>
       <w:pPr>
         <w:pStyle w:val="Bibliography"/>
@@ -2153,7 +3020,7 @@
       <w:r>
         <w:t xml:space="preserve"> </w:t>
       </w:r>
-      <w:hyperlink r:id="rId63">
+      <w:hyperlink r:id="rId77">
         <w:r>
           <w:rPr>
             <w:rStyle w:val="Hyperlink"/>
@@ -2165,8 +3032,8 @@
         <w:t xml:space="preserve">.</w:t>
       </w:r>
     </w:p>
-    <w:bookmarkEnd w:id="64"/>
-    <w:bookmarkStart w:id="66" w:name="Xf981f4d8eb7726dc2d295a28f8b2d9863709d36"/>
+    <w:bookmarkEnd w:id="78"/>
+    <w:bookmarkStart w:id="80" w:name="Xf981f4d8eb7726dc2d295a28f8b2d9863709d36"/>
     <w:p>
       <w:pPr>
         <w:pStyle w:val="Bibliography"/>
@@ -2183,7 +3050,7 @@
       <w:r>
         <w:t xml:space="preserve"> </w:t>
       </w:r>
-      <w:hyperlink r:id="rId65">
+      <w:hyperlink r:id="rId79">
         <w:r>
           <w:rPr>
             <w:rStyle w:val="Hyperlink"/>
@@ -2195,8 +3062,8 @@
         <w:t xml:space="preserve">.</w:t>
       </w:r>
     </w:p>
-    <w:bookmarkEnd w:id="66"/>
-    <w:bookmarkStart w:id="68" w:name="X578130f5fbe391c1450104756f6072b0ca243ac"/>
+    <w:bookmarkEnd w:id="80"/>
+    <w:bookmarkStart w:id="82" w:name="X578130f5fbe391c1450104756f6072b0ca243ac"/>
     <w:p>
       <w:pPr>
         <w:pStyle w:val="Bibliography"/>
@@ -2229,7 +3096,7 @@
       <w:r>
         <w:t xml:space="preserve"> </w:t>
       </w:r>
-      <w:hyperlink r:id="rId67">
+      <w:hyperlink r:id="rId81">
         <w:r>
           <w:rPr>
             <w:rStyle w:val="Hyperlink"/>
@@ -2241,8 +3108,8 @@
         <w:t xml:space="preserve">.</w:t>
       </w:r>
     </w:p>
-    <w:bookmarkEnd w:id="68"/>
-    <w:bookmarkStart w:id="70" w:name="X885a157a41d0cf99a320674d3454f2dd5765f8a"/>
+    <w:bookmarkEnd w:id="82"/>
+    <w:bookmarkStart w:id="84" w:name="X885a157a41d0cf99a320674d3454f2dd5765f8a"/>
     <w:p>
       <w:pPr>
         <w:pStyle w:val="Bibliography"/>
@@ -2287,7 +3154,7 @@
       <w:r>
         <w:t xml:space="preserve"> </w:t>
       </w:r>
-      <w:hyperlink r:id="rId69">
+      <w:hyperlink r:id="rId83">
         <w:r>
           <w:rPr>
             <w:rStyle w:val="Hyperlink"/>
@@ -2299,9 +3166,9 @@
         <w:t xml:space="preserve">.</w:t>
       </w:r>
     </w:p>
-    <w:bookmarkEnd w:id="70"/>
-    <w:bookmarkEnd w:id="71"/>
-    <w:bookmarkEnd w:id="72"/>
+    <w:bookmarkEnd w:id="84"/>
+    <w:bookmarkEnd w:id="85"/>
+    <w:bookmarkEnd w:id="86"/>
     <w:sectPr/>
   </w:body>
 </w:document>

</xml_diff>